<commit_message>
fix mistake and add new diagrams
</commit_message>
<xml_diff>
--- a/Documents/Курсовой проект.docx
+++ b/Documents/Курсовой проект.docx
@@ -2130,6 +2130,18 @@
         </w:rPr>
         <w:t>Главная задача разрабатываемого приложения - обеспечение поиска интересного собеседника и последующее общение с ним. Поиск должен осуществляться с помощью заполнения собственного профиля. Помимо общих полей (пол и возраст) может быть указан специальный список тегов, отражающий интересы пользователя. Таким образом, пользователь составляет перечень интересов, по которым хочет завести диалог, а приложение выдает ему список самых подходящих кандидатов. </w:t>
       </w:r>
+      <w:r>
+        <w:rPr>
+          <w:lang w:eastAsia="ru-RU"/>
+        </w:rPr>
+        <w:softHyphen/>
+      </w:r>
+      <w:r>
+        <w:rPr>
+          <w:lang w:eastAsia="ru-RU"/>
+        </w:rPr>
+        <w:softHyphen/>
+      </w:r>
     </w:p>
     <w:p>
       <w:pPr>
@@ -2224,6 +2236,14 @@
       <w:bookmarkEnd w:id="4"/>
     </w:p>
     <w:p>
+      <w:pPr>
+        <w:pStyle w:val="a1"/>
+      </w:pPr>
+      <w:r>
+        <w:t>Обзор аналогов</w:t>
+      </w:r>
+    </w:p>
+    <w:p>
       <w:r>
         <w:t>На текущий момент на рынке представлено огромное количество программных продуктов, которые предоставляют схожие возможности. На российском рынке можно выделить следующие из них</w:t>
       </w:r>
@@ -2344,11 +2364,11 @@
         <w:t xml:space="preserve"> Как </w:t>
       </w:r>
       <w:r>
-        <w:t xml:space="preserve">первое, так и второе приложение ставят своей основной целью поиск не столько собеседника, сколько настоящего знакомого для личной встречи. Приложение, которое будет разработано в ходе данного курсового проекта, решит эти проблемы – оно </w:t>
+        <w:t xml:space="preserve">первое, так и второе приложение ставят своей основной целью поиск не столько собеседника, сколько настоящего знакомого для личной встречи. Приложение, которое будет </w:t>
       </w:r>
       <w:r>
         <w:lastRenderedPageBreak/>
-        <w:t>будет удобным и быстрым для поиска тех людей, с которыми</w:t>
+        <w:t>разработано в ходе данного курсового проекта, решит эти проблемы – оно будет удобным и быстрым для поиска тех людей, с которыми</w:t>
       </w:r>
       <w:r>
         <w:t xml:space="preserve"> </w:t>
@@ -2399,7 +2419,6 @@
     </w:p>
     <w:p>
       <w:pPr>
-        <w:ind w:firstLine="0"/>
         <w:rPr>
           <w:rStyle w:val="eop"/>
           <w:rFonts w:ascii="Calibri" w:hAnsi="Calibri" w:cs="Calibri"/>
@@ -2480,7 +2499,7 @@
             <v:path o:extrusionok="f" gradientshapeok="t" o:connecttype="rect"/>
             <o:lock v:ext="edit" aspectratio="t"/>
           </v:shapetype>
-          <v:shape id="_x0000_i1025" type="#_x0000_t75" style="width:466.5pt;height:225.5pt">
+          <v:shape id="_x0000_i1025" type="#_x0000_t75" style="width:466.55pt;height:225.8pt">
             <v:imagedata r:id="rId6" o:title="Use-case"/>
           </v:shape>
         </w:pict>
@@ -2488,32 +2507,21 @@
     </w:p>
     <w:p>
       <w:pPr>
-        <w:pStyle w:val="aa"/>
-      </w:pPr>
-      <w:r>
-        <w:t>Рис. 1 Диаграмма прецедентов (</w:t>
-      </w:r>
-      <w:r>
-        <w:rPr>
-          <w:lang w:val="en-US"/>
-        </w:rPr>
-        <w:t>Use</w:t>
-      </w:r>
-      <w:r>
-        <w:t>-</w:t>
-      </w:r>
-      <w:r>
-        <w:rPr>
-          <w:lang w:val="en-US"/>
-        </w:rPr>
-        <w:t>case</w:t>
-      </w:r>
+        <w:pStyle w:val="a3"/>
+      </w:pPr>
+      <w:proofErr w:type="spellStart"/>
+      <w:r>
+        <w:t>Диаграмма</w:t>
+      </w:r>
+      <w:proofErr w:type="spellEnd"/>
       <w:r>
         <w:t xml:space="preserve"> </w:t>
       </w:r>
-      <w:r>
-        <w:t>диаграмма)</w:t>
-      </w:r>
+      <w:proofErr w:type="spellStart"/>
+      <w:r>
+        <w:t>прецедентов</w:t>
+      </w:r>
+      <w:proofErr w:type="spellEnd"/>
     </w:p>
     <w:p>
       <w:pPr>
@@ -2666,6 +2674,7 @@
           <w:rFonts w:cs="Times New Roman"/>
           <w:szCs w:val="28"/>
         </w:rPr>
+        <w:lastRenderedPageBreak/>
         <w:t>П</w:t>
       </w:r>
       <w:r>
@@ -2699,8 +2708,15 @@
           <w:rFonts w:cs="Times New Roman"/>
           <w:szCs w:val="28"/>
         </w:rPr>
-        <w:lastRenderedPageBreak/>
-        <w:t>Диаграммы взаимодействий для этих действий представлены на рисунках 3-6.</w:t>
+        <w:t>Диаграммы взаимодействия</w:t>
+      </w:r>
+      <w:r>
+        <w:rPr>
+          <w:rStyle w:val="normaltextrun"/>
+          <w:rFonts w:cs="Times New Roman"/>
+          <w:szCs w:val="28"/>
+        </w:rPr>
+        <w:t xml:space="preserve"> для этих действий представлены на рисунках 3-6.</w:t>
       </w:r>
       <w:r>
         <w:rPr>
@@ -2712,73 +2728,401 @@
       </w:r>
     </w:p>
     <w:p>
-      <w:r>
-        <w:t xml:space="preserve"> </w:t>
-      </w:r>
+      <w:pPr>
+        <w:ind w:firstLine="0"/>
+        <w:jc w:val="center"/>
+      </w:pPr>
       <w:r>
         <w:pict>
-          <v:shape id="_x0000_i1026" type="#_x0000_t75" style="width:467pt;height:601.5pt">
+          <v:shape id="_x0000_i1588" type="#_x0000_t75" style="width:467.15pt;height:601.35pt">
             <v:imagedata r:id="rId7" o:title="Диаграмма Последовательностей"/>
           </v:shape>
         </w:pict>
       </w:r>
-      <w:bookmarkStart w:id="8" w:name="_GoBack"/>
-      <w:bookmarkEnd w:id="8"/>
-    </w:p>
-    <w:p>
-      <w:pPr>
-        <w:pStyle w:val="aa"/>
-        <w:rPr>
-          <w:rFonts w:eastAsia="Times New Roman"/>
-          <w:color w:val="000000" w:themeColor="text1"/>
-          <w:sz w:val="32"/>
-          <w:szCs w:val="24"/>
-          <w:lang w:eastAsia="ru-RU"/>
-        </w:rPr>
-      </w:pPr>
-      <w:r>
-        <w:t>Рис. 2 Диаграмма последовательностей для пользователя</w:t>
-      </w:r>
-    </w:p>
-    <w:p>
-      <w:pPr>
-        <w:pStyle w:val="aa"/>
+    </w:p>
+    <w:p>
+      <w:pPr>
+        <w:pStyle w:val="a3"/>
+      </w:pPr>
+      <w:r>
+        <w:t>Диаграмма последовательностей для пользователя</w:t>
+      </w:r>
+    </w:p>
+    <w:p>
+      <w:pPr>
+        <w:ind w:firstLine="0"/>
+        <w:jc w:val="center"/>
       </w:pPr>
       <w:r>
         <w:lastRenderedPageBreak/>
         <w:pict>
-          <v:shape id="_x0000_i1027" type="#_x0000_t75" style="width:467.5pt;height:182pt">
-            <v:imagedata r:id="rId8" o:title="Диаграмма Взаимодействия 1"/>
+          <v:shape id="_x0000_i1589" type="#_x0000_t75" style="width:417pt;height:169.9pt">
+            <v:imagedata r:id="rId8" o:title="Диаграмма взаимодействия-Авторизация"/>
           </v:shape>
         </w:pict>
       </w:r>
     </w:p>
     <w:p>
       <w:pPr>
-        <w:pStyle w:val="aa"/>
-      </w:pPr>
-      <w:r>
-        <w:t xml:space="preserve">Рис. 3 Диаграмма взаимодействий для прецедента «Авторизация» </w:t>
-      </w:r>
-    </w:p>
-    <w:p>
-      <w:pPr>
-        <w:pStyle w:val="aa"/>
+        <w:pStyle w:val="a3"/>
+        <w:rPr>
+          <w:lang w:val="ru-RU"/>
+        </w:rPr>
+      </w:pPr>
+      <w:r>
+        <w:rPr>
+          <w:lang w:val="ru-RU"/>
+        </w:rPr>
+        <w:t>Диаграмма взаимодейс</w:t>
+      </w:r>
+      <w:r>
+        <w:rPr>
+          <w:lang w:val="ru-RU"/>
+        </w:rPr>
+        <w:t>твия</w:t>
+      </w:r>
+      <w:r>
+        <w:rPr>
+          <w:lang w:val="ru-RU"/>
+        </w:rPr>
+        <w:t xml:space="preserve"> для прецедента «Авторизация» </w:t>
+      </w:r>
+    </w:p>
+    <w:p>
+      <w:pPr>
+        <w:ind w:firstLine="0"/>
+        <w:jc w:val="center"/>
       </w:pPr>
       <w:r>
         <w:pict>
-          <v:shape id="_x0000_i1028" type="#_x0000_t75" style="width:467.5pt;height:185.5pt">
-            <v:imagedata r:id="rId9" o:title="Диаграмма Взаимодействия 2"/>
+          <v:shape id="_x0000_i1590" type="#_x0000_t75" style="width:415.3pt;height:169.9pt">
+            <v:imagedata r:id="rId9" o:title="Диаграмма взаимодействия-Просмотр списка диалогов"/>
           </v:shape>
         </w:pict>
       </w:r>
     </w:p>
     <w:p>
       <w:pPr>
-        <w:pStyle w:val="aa"/>
-      </w:pPr>
-      <w:r>
-        <w:t>Рис. 4 Диаграмма взаимодействий для прецедента «Просмотр списка диалогов»</w:t>
+        <w:pStyle w:val="a3"/>
+        <w:rPr>
+          <w:lang w:val="ru-RU"/>
+        </w:rPr>
+      </w:pPr>
+      <w:r>
+        <w:rPr>
+          <w:lang w:val="ru-RU"/>
+        </w:rPr>
+        <w:t>Диаграмма взаимодействия</w:t>
+      </w:r>
+      <w:r>
+        <w:rPr>
+          <w:lang w:val="ru-RU"/>
+        </w:rPr>
+        <w:t xml:space="preserve"> для прецедента «Просмотр списка диалогов»</w:t>
+      </w:r>
+    </w:p>
+    <w:p>
+      <w:pPr>
+        <w:ind w:firstLine="0"/>
+        <w:jc w:val="center"/>
+      </w:pPr>
+      <w:r>
+        <w:pict>
+          <v:shape id="_x0000_i1591" type="#_x0000_t75" style="width:416.45pt;height:169.9pt">
+            <v:imagedata r:id="rId10" o:title="Диаграмма взаимодействия-Редактирование личных данных"/>
+          </v:shape>
+        </w:pict>
+      </w:r>
+    </w:p>
+    <w:p>
+      <w:pPr>
+        <w:pStyle w:val="a3"/>
+        <w:rPr>
+          <w:lang w:val="ru-RU"/>
+        </w:rPr>
+      </w:pPr>
+      <w:r>
+        <w:rPr>
+          <w:lang w:val="ru-RU"/>
+        </w:rPr>
+        <w:t xml:space="preserve">Диаграмма </w:t>
+      </w:r>
+      <w:r>
+        <w:rPr>
+          <w:lang w:val="ru-RU"/>
+        </w:rPr>
+        <w:t>взаимодействия</w:t>
+      </w:r>
+      <w:r>
+        <w:rPr>
+          <w:lang w:val="ru-RU"/>
+        </w:rPr>
+        <w:t xml:space="preserve"> для прецедента </w:t>
+      </w:r>
+      <w:r>
+        <w:rPr>
+          <w:lang w:val="ru-RU"/>
+        </w:rPr>
+        <w:t>«Редактирование личных данных»</w:t>
+      </w:r>
+    </w:p>
+    <w:p>
+      <w:pPr>
+        <w:ind w:firstLine="0"/>
+        <w:jc w:val="center"/>
+      </w:pPr>
+      <w:r>
+        <w:lastRenderedPageBreak/>
+        <w:pict>
+          <v:shape id="_x0000_i1592" type="#_x0000_t75" style="width:416.45pt;height:169.9pt">
+            <v:imagedata r:id="rId11" o:title="Диаграмма взаимодействия-Присоединение к беседе"/>
+          </v:shape>
+        </w:pict>
+      </w:r>
+    </w:p>
+    <w:p>
+      <w:pPr>
+        <w:pStyle w:val="a3"/>
+        <w:rPr>
+          <w:lang w:val="ru-RU"/>
+        </w:rPr>
+      </w:pPr>
+      <w:r>
+        <w:rPr>
+          <w:lang w:val="ru-RU"/>
+        </w:rPr>
+        <w:t>Диаграмма взаимодействия</w:t>
+      </w:r>
+      <w:r>
+        <w:rPr>
+          <w:lang w:val="ru-RU"/>
+        </w:rPr>
+        <w:t xml:space="preserve"> для прецедента «Присоединение к беседе»</w:t>
+      </w:r>
+    </w:p>
+    <w:p>
+      <w:pPr>
+        <w:pStyle w:val="a2"/>
+      </w:pPr>
+      <w:bookmarkStart w:id="8" w:name="_Toc71650808"/>
+      <w:r>
+        <w:t>Варианты состояния системы</w:t>
+      </w:r>
+      <w:bookmarkEnd w:id="8"/>
+    </w:p>
+    <w:p>
+      <w:r>
+        <w:t xml:space="preserve">Диаграмма состояний, изображенная на рисунке 7, отображает возможные состояния системы. Для использования приложения, при запуске требуется авторизоваться или зарегистрироваться, после чего пользователь попадает на главную страницу. </w:t>
+      </w:r>
+    </w:p>
+    <w:p>
+      <w:r>
+        <w:t>После авторизации в системе пользователь может перейти на страницу профиля, списка начатых диалогов и поиска собеседников. На странице профиля пользователь может редактировать личные данные. На странице списка начатых диалогов, просмотреть список всех пользователей, с которыми был начат диалог.</w:t>
+      </w:r>
+      <w:r>
+        <w:t xml:space="preserve"> Если пользователь не хочет больше видеть на главной странице другого пользователя, он может заблокировать его, нажав на кнопку контекстного меню на карточке этого пользователя и выбрав пункт заблокировать. </w:t>
+      </w:r>
+      <w:r>
+        <w:t>Если пользователь хочет отметить другого пользователя, чтобы позже начать с ним диалог, он может добавить его в избранное, нажав соответствующий пункт в контекстном меню.</w:t>
+      </w:r>
+    </w:p>
+    <w:p>
+      <w:pPr>
+        <w:ind w:firstLine="0"/>
+        <w:jc w:val="center"/>
+      </w:pPr>
+      <w:r>
+        <w:lastRenderedPageBreak/>
+        <w:pict>
+          <v:shape id="_x0000_i1587" type="#_x0000_t75" style="width:461.4pt;height:274.75pt">
+            <v:imagedata r:id="rId12" o:title="Диаграмма состояний"/>
+          </v:shape>
+        </w:pict>
+      </w:r>
+    </w:p>
+    <w:p>
+      <w:pPr>
+        <w:pStyle w:val="a3"/>
+      </w:pPr>
+      <w:r>
+        <w:t>Диаграмма состояний</w:t>
+      </w:r>
+    </w:p>
+    <w:p>
+      <w:pPr>
+        <w:pStyle w:val="a2"/>
+      </w:pPr>
+      <w:bookmarkStart w:id="9" w:name="_Toc71650809"/>
+      <w:r>
+        <w:t>Варианты действий в системе</w:t>
+      </w:r>
+      <w:bookmarkEnd w:id="9"/>
+    </w:p>
+    <w:p>
+      <w:pPr>
+        <w:ind w:firstLine="0"/>
+      </w:pPr>
+      <w:r>
+        <w:t>Диаграмма активности, изображенная на рисунке 8, отражает возможны</w:t>
+      </w:r>
+      <w:r>
+        <w:t>е действия пользователя в системе.</w:t>
+      </w:r>
+    </w:p>
+    <w:p>
+      <w:pPr>
+        <w:ind w:firstLine="0"/>
+        <w:jc w:val="center"/>
+      </w:pPr>
+      <w:r>
+        <w:pict>
+          <v:shape id="_x0000_i1586" type="#_x0000_t75" style="width:449.3pt;height:300.1pt">
+            <v:imagedata r:id="rId13" o:title="Диаграмма активности"/>
+          </v:shape>
+        </w:pict>
+      </w:r>
+    </w:p>
+    <w:p>
+      <w:pPr>
+        <w:pStyle w:val="a3"/>
+      </w:pPr>
+      <w:r>
+        <w:t>Диаграмма активности</w:t>
+      </w:r>
+    </w:p>
+    <w:p>
+      <w:pPr>
+        <w:pStyle w:val="a2"/>
+      </w:pPr>
+      <w:bookmarkStart w:id="10" w:name="_Toc71650810"/>
+      <w:r>
+        <w:lastRenderedPageBreak/>
+        <w:t>Развертывание приложения</w:t>
+      </w:r>
+      <w:bookmarkEnd w:id="10"/>
+    </w:p>
+    <w:p>
+      <w:r>
+        <w:t>На рисунке 9 представлена диаграмма развертывания, чтобы определить какие аппаратные компоненты («узлы») существуют, какие программные компоненты («артефакты») работают на каждом узле и как различные части этого комплекса соединяются друг с другом. Для разрабатываемого веб-приложения узлом устройства является компьютер, сервер и база данных, а в качестве узла среды выполнения выступает браузер</w:t>
+      </w:r>
+      <w:r>
+        <w:t xml:space="preserve"> на компьютере пользователя</w:t>
+      </w:r>
+      <w:r>
+        <w:t xml:space="preserve">. На серверной части развернуты </w:t>
+      </w:r>
+      <w:r>
+        <w:rPr>
+          <w:lang w:val="en-US"/>
+        </w:rPr>
+        <w:t>F</w:t>
+      </w:r>
+      <w:proofErr w:type="spellStart"/>
+      <w:r>
+        <w:t>ront-end</w:t>
+      </w:r>
+      <w:proofErr w:type="spellEnd"/>
+      <w:r>
+        <w:t xml:space="preserve"> и </w:t>
+      </w:r>
+      <w:r>
+        <w:rPr>
+          <w:lang w:val="en-US"/>
+        </w:rPr>
+        <w:t>B</w:t>
+      </w:r>
+      <w:proofErr w:type="spellStart"/>
+      <w:r>
+        <w:t>ack-end</w:t>
+      </w:r>
+      <w:proofErr w:type="spellEnd"/>
+      <w:r>
+        <w:t xml:space="preserve"> части приложения и отдельно база данных.</w:t>
+      </w:r>
+    </w:p>
+    <w:p>
+      <w:pPr>
+        <w:ind w:firstLine="0"/>
+        <w:jc w:val="center"/>
+      </w:pPr>
+      <w:r>
+        <w:pict>
+          <v:shape id="_x0000_i1585" type="#_x0000_t75" style="width:467.7pt;height:149.75pt">
+            <v:imagedata r:id="rId14" o:title="Диаграмма Развертывания"/>
+          </v:shape>
+        </w:pict>
+      </w:r>
+    </w:p>
+    <w:p>
+      <w:pPr>
+        <w:pStyle w:val="a3"/>
+      </w:pPr>
+      <w:proofErr w:type="spellStart"/>
+      <w:r>
+        <w:t>Диаграмма</w:t>
+      </w:r>
+      <w:proofErr w:type="spellEnd"/>
+      <w:r>
+        <w:t xml:space="preserve"> </w:t>
+      </w:r>
+      <w:proofErr w:type="spellStart"/>
+      <w:r>
+        <w:t>развер</w:t>
+      </w:r>
+      <w:bookmarkStart w:id="11" w:name="_GoBack"/>
+      <w:bookmarkEnd w:id="11"/>
+      <w:r>
+        <w:t>тывания</w:t>
+      </w:r>
+      <w:proofErr w:type="spellEnd"/>
+    </w:p>
+    <w:p>
+      <w:pPr>
+        <w:pStyle w:val="a2"/>
+        <w:rPr>
+          <w:lang w:val="en-US"/>
+        </w:rPr>
+      </w:pPr>
+      <w:r>
+        <w:t>Диаграмма классов</w:t>
+      </w:r>
+    </w:p>
+    <w:p>
+      <w:r>
+        <w:t>Декомпозированная диаграмма классов представлена на рисунках</w:t>
+      </w:r>
+      <w:r>
+        <w:t xml:space="preserve"> 10-12</w:t>
+      </w:r>
+      <w:r>
+        <w:t xml:space="preserve"> и показывает основные сущности системы, их атрибуты и методы взаимодействия.</w:t>
+      </w:r>
+    </w:p>
+    <w:p>
+      <w:pPr>
+        <w:ind w:firstLine="0"/>
+      </w:pPr>
+      <w:r>
+        <w:lastRenderedPageBreak/>
+        <w:pict>
+          <v:shape id="_x0000_i2025" type="#_x0000_t75" style="width:467.15pt;height:357.1pt">
+            <v:imagedata r:id="rId15" o:title="Диаграмма классов. Сущности"/>
+          </v:shape>
+        </w:pict>
+      </w:r>
+    </w:p>
+    <w:p>
+      <w:pPr>
+        <w:pStyle w:val="a3"/>
+        <w:rPr>
+          <w:lang w:val="ru-RU"/>
+        </w:rPr>
+      </w:pPr>
+      <w:r>
+        <w:rPr>
+          <w:lang w:val="ru-RU"/>
+        </w:rPr>
+        <w:t>Диаграмма классов. Сущности</w:t>
       </w:r>
     </w:p>
     <w:p>
@@ -2786,10 +3130,6 @@
         <w:spacing w:after="160" w:line="259" w:lineRule="auto"/>
         <w:ind w:firstLine="0"/>
         <w:jc w:val="left"/>
-        <w:rPr>
-          <w:rFonts w:cs="Times New Roman"/>
-          <w:szCs w:val="28"/>
-        </w:rPr>
       </w:pPr>
       <w:r>
         <w:br w:type="page"/>
@@ -2797,118 +3137,30 @@
     </w:p>
     <w:p>
       <w:pPr>
-        <w:pStyle w:val="aa"/>
-      </w:pPr>
-    </w:p>
-    <w:p>
-      <w:pPr>
-        <w:pStyle w:val="aa"/>
-      </w:pPr>
-      <w:r>
+        <w:ind w:firstLine="0"/>
+        <w:jc w:val="center"/>
+      </w:pPr>
+      <w:r>
+        <w:lastRenderedPageBreak/>
         <w:pict>
-          <v:shape id="_x0000_i1029" type="#_x0000_t75" style="width:467.5pt;height:185.5pt">
-            <v:imagedata r:id="rId10" o:title="Диаграмма Взаимодействия 3"/>
+          <v:shape id="_x0000_i2026" type="#_x0000_t75" style="width:467.7pt;height:527.05pt">
+            <v:imagedata r:id="rId16" o:title="Диаграмма классов. Сервисы"/>
           </v:shape>
         </w:pict>
       </w:r>
     </w:p>
     <w:p>
       <w:pPr>
-        <w:pStyle w:val="aa"/>
-      </w:pPr>
-      <w:r>
-        <w:t>Рис. 5 Диаграмма взаимодействий для прецедента «Редактирование личных данных»</w:t>
-      </w:r>
-    </w:p>
-    <w:p>
-      <w:pPr>
-        <w:pStyle w:val="aa"/>
-      </w:pPr>
-      <w:r>
-        <w:pict>
-          <v:shape id="_x0000_i1030" type="#_x0000_t75" style="width:467.5pt;height:185.5pt">
-            <v:imagedata r:id="rId11" o:title="Диаграмма Взаимодействия 4"/>
-          </v:shape>
-        </w:pict>
-      </w:r>
-    </w:p>
-    <w:p>
-      <w:pPr>
-        <w:pStyle w:val="aa"/>
-      </w:pPr>
-      <w:r>
-        <w:t>Рис. 6 Диаграмма взаимодействий для прецедента «Присоединение к беседе»</w:t>
-      </w:r>
-    </w:p>
-    <w:p>
-      <w:pPr>
-        <w:pStyle w:val="a2"/>
-      </w:pPr>
-      <w:bookmarkStart w:id="9" w:name="_Toc71650808"/>
-      <w:r>
-        <w:t>Варианты состояния системы</w:t>
-      </w:r>
-      <w:bookmarkEnd w:id="9"/>
-    </w:p>
-    <w:p>
-      <w:r>
-        <w:t xml:space="preserve">Диаграмма состояний, изображенная на рисунке 7, отображает возможные состояния системы. Для использования приложения, при запуске требуется авторизоваться или зарегистрироваться, после чего пользователь попадает на главную страницу. </w:t>
-      </w:r>
-    </w:p>
-    <w:p>
-      <w:r>
-        <w:t xml:space="preserve">После авторизации в системе пользователь может перейти на страницу профиля, списка начатых диалогов и поиска собеседников. На странице профиля пользователь может редактировать личные данные. На странице </w:t>
-      </w:r>
-      <w:r>
-        <w:lastRenderedPageBreak/>
-        <w:t>списка начатых диалогов, просмотреть список всех пользователей, с которыми был начат диалог.</w:t>
-      </w:r>
-      <w:r>
-        <w:t xml:space="preserve"> Если пользователь не хочет больше видеть на главной странице другого пользователя, он может заблокировать его, нажав на кнопку контекстного меню на карточке этого пользователя и выбрав пункт заблокировать. </w:t>
-      </w:r>
-      <w:r>
-        <w:t>Если пользователь хочет отметить другого пользователя, чтобы позже начать с ним диалог, он может добавить его в избранное, нажав соответствующий пункт в контекстном меню.</w:t>
-      </w:r>
-    </w:p>
-    <w:p>
-      <w:pPr>
-        <w:ind w:firstLine="0"/>
-      </w:pPr>
-      <w:r>
-        <w:pict>
-          <v:shape id="_x0000_i1031" type="#_x0000_t75" style="width:467.5pt;height:275pt">
-            <v:imagedata r:id="rId12" o:title="Диаграмма Состояний"/>
-          </v:shape>
-        </w:pict>
-      </w:r>
-    </w:p>
-    <w:p>
-      <w:pPr>
-        <w:pStyle w:val="aa"/>
-      </w:pPr>
-      <w:r>
-        <w:t>Рис. 7 Диаграмма состояний</w:t>
-      </w:r>
-    </w:p>
-    <w:p>
-      <w:pPr>
-        <w:pStyle w:val="a2"/>
-      </w:pPr>
-      <w:bookmarkStart w:id="10" w:name="_Toc71650809"/>
-      <w:r>
-        <w:t>Варианты действий в системе</w:t>
-      </w:r>
-      <w:bookmarkEnd w:id="10"/>
-    </w:p>
-    <w:p>
-      <w:pPr>
-        <w:ind w:firstLine="0"/>
-      </w:pPr>
-      <w:r>
-        <w:t>Диаграмма активности, изображенная на рисунке 8, отражает возможны</w:t>
-      </w:r>
-      <w:r>
-        <w:t>е действия пользователя в системе.</w:t>
+        <w:pStyle w:val="a3"/>
+        <w:rPr>
+          <w:lang w:val="ru-RU"/>
+        </w:rPr>
+      </w:pPr>
+      <w:r>
+        <w:rPr>
+          <w:lang w:val="ru-RU"/>
+        </w:rPr>
+        <w:t>Диаграмма классов. Сервисы</w:t>
       </w:r>
     </w:p>
     <w:p>
@@ -2916,6 +3168,10 @@
         <w:spacing w:after="160" w:line="259" w:lineRule="auto"/>
         <w:ind w:firstLine="0"/>
         <w:jc w:val="left"/>
+        <w:rPr>
+          <w:rFonts w:cs="Times New Roman"/>
+          <w:szCs w:val="28"/>
+        </w:rPr>
       </w:pPr>
       <w:r>
         <w:br w:type="page"/>
@@ -2924,96 +3180,83 @@
     <w:p>
       <w:pPr>
         <w:ind w:firstLine="0"/>
-      </w:pPr>
-    </w:p>
-    <w:p>
-      <w:pPr>
-        <w:ind w:firstLine="0"/>
-      </w:pPr>
-      <w:r>
+        <w:jc w:val="center"/>
+      </w:pPr>
+      <w:r>
+        <w:lastRenderedPageBreak/>
         <w:pict>
-          <v:shape id="_x0000_i1032" type="#_x0000_t75" style="width:467.5pt;height:390pt">
-            <v:imagedata r:id="rId13" o:title="Диаграмма Активности"/>
+          <v:shape id="_x0000_i2027" type="#_x0000_t75" style="width:467.7pt;height:472.3pt">
+            <v:imagedata r:id="rId17" o:title="Диаграмма классов. Авторизация"/>
           </v:shape>
         </w:pict>
       </w:r>
     </w:p>
     <w:p>
       <w:pPr>
-        <w:pStyle w:val="aa"/>
-      </w:pPr>
-      <w:r>
-        <w:t>Рис. 8 Диаграмма активности</w:t>
+        <w:pStyle w:val="a3"/>
+        <w:rPr>
+          <w:lang w:val="ru-RU"/>
+        </w:rPr>
+      </w:pPr>
+      <w:r>
+        <w:rPr>
+          <w:lang w:val="ru-RU"/>
+        </w:rPr>
+        <w:t>Диаграмма классов. Авторизация</w:t>
       </w:r>
     </w:p>
     <w:p>
       <w:pPr>
         <w:pStyle w:val="a2"/>
       </w:pPr>
-      <w:bookmarkStart w:id="11" w:name="_Toc71650810"/>
-      <w:r>
-        <w:t>Развертывание приложения</w:t>
-      </w:r>
-      <w:bookmarkEnd w:id="11"/>
-    </w:p>
-    <w:p>
-      <w:r>
-        <w:t>На рисунке 9 представлена диаграмма развертывания, чтобы определить какие аппаратные компоненты («узлы») существуют, какие программные компоненты («артефакты») работают на каждом узле и как различные части этого комплекса соединяются друг с другом. Для разрабатываемого веб-приложения узлом устройства является компьютер, сервер и база данных, а в качестве узла среды выполнения выступает браузер</w:t>
-      </w:r>
-      <w:r>
-        <w:t xml:space="preserve"> на компьютере пользователя</w:t>
-      </w:r>
-      <w:r>
-        <w:t xml:space="preserve">. На серверной части развернуты </w:t>
-      </w:r>
-      <w:r>
-        <w:rPr>
-          <w:lang w:val="en-US"/>
-        </w:rPr>
-        <w:t>F</w:t>
-      </w:r>
-      <w:proofErr w:type="spellStart"/>
-      <w:r>
-        <w:t>ront-end</w:t>
-      </w:r>
-      <w:proofErr w:type="spellEnd"/>
-      <w:r>
-        <w:t xml:space="preserve"> и </w:t>
-      </w:r>
-      <w:r>
-        <w:rPr>
-          <w:lang w:val="en-US"/>
-        </w:rPr>
-        <w:t>B</w:t>
-      </w:r>
-      <w:proofErr w:type="spellStart"/>
-      <w:r>
-        <w:t>ack-end</w:t>
-      </w:r>
-      <w:proofErr w:type="spellEnd"/>
-      <w:r>
-        <w:t xml:space="preserve"> части приложения и отдельно база данных.</w:t>
-      </w:r>
-    </w:p>
-    <w:p>
-      <w:pPr>
+      <w:r>
+        <w:t>Диаграмма объектов</w:t>
+      </w:r>
+    </w:p>
+    <w:p>
+      <w:r>
+        <w:t xml:space="preserve">Для лучшего понимания диаграммы классов </w:t>
+      </w:r>
+      <w:r>
+        <w:t>на рисунке 13</w:t>
+      </w:r>
+      <w:r>
+        <w:t xml:space="preserve"> представлена диаграмма объектов, на которой отображены объекты классов сущностей в некоторый момент времени.</w:t>
+      </w:r>
+    </w:p>
+    <w:p>
+      <w:pPr>
+        <w:spacing w:after="160" w:line="259" w:lineRule="auto"/>
         <w:ind w:firstLine="0"/>
+        <w:jc w:val="left"/>
+      </w:pPr>
+      <w:r>
+        <w:br w:type="page"/>
+      </w:r>
+    </w:p>
+    <w:p>
+      <w:pPr>
+        <w:ind w:firstLine="0"/>
+        <w:jc w:val="center"/>
       </w:pPr>
       <w:r>
         <w:lastRenderedPageBreak/>
         <w:pict>
-          <v:shape id="_x0000_i1033" type="#_x0000_t75" style="width:467.5pt;height:150pt">
-            <v:imagedata r:id="rId14" o:title="Диаграмма Развертывания"/>
+          <v:shape id="_x0000_i2054" type="#_x0000_t75" style="width:467.15pt;height:222.9pt">
+            <v:imagedata r:id="rId18" o:title="Диаграмма объектов"/>
           </v:shape>
         </w:pict>
       </w:r>
     </w:p>
     <w:p>
       <w:pPr>
-        <w:pStyle w:val="aa"/>
-      </w:pPr>
-      <w:r>
-        <w:t>Рис. 9 Диаграмма развертывания</w:t>
+        <w:pStyle w:val="a3"/>
+      </w:pPr>
+      <w:r>
+        <w:rPr>
+          <w:lang w:val="ru-RU"/>
+        </w:rPr>
+        <w:t>Диаграмма объектов</w:t>
       </w:r>
     </w:p>
     <w:p>
@@ -3025,13 +3268,19 @@
         <w:rPr>
           <w:lang w:val="en-US"/>
         </w:rPr>
-        <w:t>IDEF0</w:t>
+        <w:t>IDEF</w:t>
+      </w:r>
+      <w:r>
+        <w:t>0</w:t>
       </w:r>
       <w:bookmarkEnd w:id="12"/>
     </w:p>
     <w:p>
       <w:r>
-        <w:t xml:space="preserve">На рисунке 10 изображена диаграмма </w:t>
+        <w:t>На рисунке 14</w:t>
+      </w:r>
+      <w:r>
+        <w:t xml:space="preserve"> изображена диаграмма </w:t>
       </w:r>
       <w:r>
         <w:rPr>
@@ -3072,55 +3321,59 @@
     </w:p>
     <w:p>
       <w:pPr>
+        <w:spacing w:after="160" w:line="259" w:lineRule="auto"/>
         <w:ind w:firstLine="0"/>
-      </w:pPr>
-      <w:r>
+        <w:jc w:val="left"/>
+      </w:pPr>
+      <w:r>
+        <w:br w:type="page"/>
+      </w:r>
+    </w:p>
+    <w:p>
+      <w:pPr>
+        <w:ind w:firstLine="0"/>
+      </w:pPr>
+      <w:r>
+        <w:lastRenderedPageBreak/>
         <w:pict>
-          <v:shape id="_x0000_i1034" type="#_x0000_t75" style="width:467.5pt;height:332pt">
-            <v:imagedata r:id="rId15" o:title="Idef0"/>
+          <v:shape id="_x0000_i1584" type="#_x0000_t75" style="width:459.05pt;height:326pt">
+            <v:imagedata r:id="rId19" o:title="Idef0"/>
           </v:shape>
         </w:pict>
       </w:r>
     </w:p>
     <w:p>
       <w:pPr>
-        <w:pStyle w:val="aa"/>
-      </w:pPr>
-      <w:r>
-        <w:t xml:space="preserve">Рис. 10 </w:t>
-      </w:r>
-      <w:r>
-        <w:rPr>
-          <w:lang w:val="en-US"/>
-        </w:rPr>
-        <w:t>IDEF</w:t>
-      </w:r>
-      <w:r>
-        <w:t>0</w:t>
-      </w:r>
-      <w:r>
-        <w:t xml:space="preserve"> </w:t>
-      </w:r>
-      <w:r>
-        <w:t>диаграмма</w:t>
-      </w:r>
-    </w:p>
-    <w:p>
-      <w:pPr>
-        <w:pStyle w:val="aa"/>
-      </w:pPr>
-      <w:r>
-        <w:lastRenderedPageBreak/>
+        <w:pStyle w:val="a3"/>
+      </w:pPr>
+      <w:r>
+        <w:rPr>
+          <w:lang w:val="ru-RU"/>
+        </w:rPr>
+        <w:t xml:space="preserve">Диаграмма </w:t>
+      </w:r>
+      <w:r>
+        <w:t>IDEF0</w:t>
+      </w:r>
+    </w:p>
+    <w:p>
+      <w:pPr>
+        <w:ind w:left="-567" w:firstLine="0"/>
+      </w:pPr>
+      <w:r>
         <w:pict>
-          <v:shape id="_x0000_i1035" type="#_x0000_t75" style="width:467pt;height:3in">
-            <v:imagedata r:id="rId16" o:title="idef0 Расшифровка"/>
+          <v:shape id="_x0000_i1593" type="#_x0000_t75" style="width:520.15pt;height:240.75pt">
+            <v:imagedata r:id="rId20" o:title="idef0 Расшифровка"/>
           </v:shape>
         </w:pict>
       </w:r>
     </w:p>
     <w:p>
-      <w:r>
-        <w:t>Рис. 11 Диаграмма декомпозиции первого уровня</w:t>
+      <w:pPr>
+        <w:pStyle w:val="a3"/>
+      </w:pPr>
+      <w:r>
+        <w:t>Диаграмма декомпозиции первого уровня</w:t>
       </w:r>
     </w:p>
     <w:sectPr>
@@ -4263,6 +4516,96 @@
     </w:lvl>
   </w:abstractNum>
   <w:abstractNum w:abstractNumId="10" w15:restartNumberingAfterBreak="0">
+    <w:nsid w:val="6A504272"/>
+    <w:multiLevelType w:val="hybridMultilevel"/>
+    <w:tmpl w:val="9B7698E4"/>
+    <w:lvl w:ilvl="0" w:tplc="D93ED2F0">
+      <w:start w:val="1"/>
+      <w:numFmt w:val="decimal"/>
+      <w:pStyle w:val="a3"/>
+      <w:lvlText w:val="Рисунок %1 - "/>
+      <w:lvlJc w:val="left"/>
+      <w:pPr>
+        <w:ind w:left="1920" w:hanging="360"/>
+      </w:pPr>
+      <w:rPr>
+        <w:rFonts w:hint="default"/>
+      </w:rPr>
+    </w:lvl>
+    <w:lvl w:ilvl="1" w:tplc="04190019" w:tentative="1">
+      <w:start w:val="1"/>
+      <w:numFmt w:val="lowerLetter"/>
+      <w:lvlText w:val="%2."/>
+      <w:lvlJc w:val="left"/>
+      <w:pPr>
+        <w:ind w:left="1440" w:hanging="360"/>
+      </w:pPr>
+    </w:lvl>
+    <w:lvl w:ilvl="2" w:tplc="0419001B" w:tentative="1">
+      <w:start w:val="1"/>
+      <w:numFmt w:val="lowerRoman"/>
+      <w:lvlText w:val="%3."/>
+      <w:lvlJc w:val="right"/>
+      <w:pPr>
+        <w:ind w:left="2160" w:hanging="180"/>
+      </w:pPr>
+    </w:lvl>
+    <w:lvl w:ilvl="3" w:tplc="0419000F" w:tentative="1">
+      <w:start w:val="1"/>
+      <w:numFmt w:val="decimal"/>
+      <w:lvlText w:val="%4."/>
+      <w:lvlJc w:val="left"/>
+      <w:pPr>
+        <w:ind w:left="2880" w:hanging="360"/>
+      </w:pPr>
+    </w:lvl>
+    <w:lvl w:ilvl="4" w:tplc="04190019" w:tentative="1">
+      <w:start w:val="1"/>
+      <w:numFmt w:val="lowerLetter"/>
+      <w:lvlText w:val="%5."/>
+      <w:lvlJc w:val="left"/>
+      <w:pPr>
+        <w:ind w:left="3600" w:hanging="360"/>
+      </w:pPr>
+    </w:lvl>
+    <w:lvl w:ilvl="5" w:tplc="0419001B" w:tentative="1">
+      <w:start w:val="1"/>
+      <w:numFmt w:val="lowerRoman"/>
+      <w:lvlText w:val="%6."/>
+      <w:lvlJc w:val="right"/>
+      <w:pPr>
+        <w:ind w:left="4320" w:hanging="180"/>
+      </w:pPr>
+    </w:lvl>
+    <w:lvl w:ilvl="6" w:tplc="0419000F" w:tentative="1">
+      <w:start w:val="1"/>
+      <w:numFmt w:val="decimal"/>
+      <w:lvlText w:val="%7."/>
+      <w:lvlJc w:val="left"/>
+      <w:pPr>
+        <w:ind w:left="5040" w:hanging="360"/>
+      </w:pPr>
+    </w:lvl>
+    <w:lvl w:ilvl="7" w:tplc="04190019" w:tentative="1">
+      <w:start w:val="1"/>
+      <w:numFmt w:val="lowerLetter"/>
+      <w:lvlText w:val="%8."/>
+      <w:lvlJc w:val="left"/>
+      <w:pPr>
+        <w:ind w:left="5760" w:hanging="360"/>
+      </w:pPr>
+    </w:lvl>
+    <w:lvl w:ilvl="8" w:tplc="0419001B" w:tentative="1">
+      <w:start w:val="1"/>
+      <w:numFmt w:val="lowerRoman"/>
+      <w:lvlText w:val="%9."/>
+      <w:lvlJc w:val="right"/>
+      <w:pPr>
+        <w:ind w:left="6480" w:hanging="180"/>
+      </w:pPr>
+    </w:lvl>
+  </w:abstractNum>
+  <w:abstractNum w:abstractNumId="11" w15:restartNumberingAfterBreak="0">
     <w:nsid w:val="72AA2208"/>
     <w:multiLevelType w:val="hybridMultilevel"/>
     <w:tmpl w:val="8DD6B452"/>
@@ -4351,7 +4694,7 @@
       </w:pPr>
     </w:lvl>
   </w:abstractNum>
-  <w:abstractNum w:abstractNumId="11" w15:restartNumberingAfterBreak="0">
+  <w:abstractNum w:abstractNumId="12" w15:restartNumberingAfterBreak="0">
     <w:nsid w:val="77901A67"/>
     <w:multiLevelType w:val="multilevel"/>
     <w:tmpl w:val="0F126840"/>
@@ -4500,7 +4843,7 @@
       </w:rPr>
     </w:lvl>
   </w:abstractNum>
-  <w:abstractNum w:abstractNumId="12" w15:restartNumberingAfterBreak="0">
+  <w:abstractNum w:abstractNumId="13" w15:restartNumberingAfterBreak="0">
     <w:nsid w:val="7DC545A4"/>
     <w:multiLevelType w:val="hybridMultilevel"/>
     <w:tmpl w:val="09566FA2"/>
@@ -4605,16 +4948,16 @@
     <w:abstractNumId w:val="9"/>
   </w:num>
   <w:num w:numId="6">
-    <w:abstractNumId w:val="12"/>
+    <w:abstractNumId w:val="13"/>
   </w:num>
   <w:num w:numId="7">
     <w:abstractNumId w:val="2"/>
   </w:num>
   <w:num w:numId="8">
-    <w:abstractNumId w:val="10"/>
+    <w:abstractNumId w:val="11"/>
   </w:num>
   <w:num w:numId="9">
-    <w:abstractNumId w:val="11"/>
+    <w:abstractNumId w:val="12"/>
   </w:num>
   <w:num w:numId="10">
     <w:abstractNumId w:val="0"/>
@@ -4633,6 +4976,9 @@
   </w:num>
   <w:num w:numId="15">
     <w:abstractNumId w:val="5"/>
+  </w:num>
+  <w:num w:numId="16">
+    <w:abstractNumId w:val="10"/>
   </w:num>
 </w:numbering>
 </file>
@@ -5027,7 +5373,7 @@
     <w:lsdException w:name="List Table 6 Colorful Accent 6" w:uiPriority="51"/>
     <w:lsdException w:name="List Table 7 Colorful Accent 6" w:uiPriority="52"/>
   </w:latentStyles>
-  <w:style w:type="paragraph" w:default="1" w:styleId="a3">
+  <w:style w:type="paragraph" w:default="1" w:styleId="a4">
     <w:name w:val="Normal"/>
     <w:qFormat/>
     <w:rsid w:val="006E20EB"/>
@@ -5043,8 +5389,8 @@
   </w:style>
   <w:style w:type="paragraph" w:styleId="1">
     <w:name w:val="heading 1"/>
-    <w:basedOn w:val="a3"/>
-    <w:next w:val="a3"/>
+    <w:basedOn w:val="a4"/>
+    <w:next w:val="a4"/>
     <w:link w:val="10"/>
     <w:uiPriority w:val="9"/>
     <w:rsid w:val="00002828"/>
@@ -5063,8 +5409,8 @@
   </w:style>
   <w:style w:type="paragraph" w:styleId="2">
     <w:name w:val="heading 2"/>
-    <w:basedOn w:val="a3"/>
-    <w:next w:val="a3"/>
+    <w:basedOn w:val="a4"/>
+    <w:next w:val="a4"/>
     <w:link w:val="20"/>
     <w:uiPriority w:val="9"/>
     <w:unhideWhenUsed/>
@@ -5084,8 +5430,8 @@
   </w:style>
   <w:style w:type="paragraph" w:styleId="3">
     <w:name w:val="heading 3"/>
-    <w:basedOn w:val="a3"/>
-    <w:next w:val="a3"/>
+    <w:basedOn w:val="a4"/>
+    <w:next w:val="a4"/>
     <w:link w:val="30"/>
     <w:uiPriority w:val="9"/>
     <w:unhideWhenUsed/>
@@ -5103,13 +5449,13 @@
       <w:szCs w:val="24"/>
     </w:rPr>
   </w:style>
-  <w:style w:type="character" w:default="1" w:styleId="a4">
+  <w:style w:type="character" w:default="1" w:styleId="a5">
     <w:name w:val="Default Paragraph Font"/>
     <w:uiPriority w:val="1"/>
     <w:semiHidden/>
     <w:unhideWhenUsed/>
   </w:style>
-  <w:style w:type="table" w:default="1" w:styleId="a5">
+  <w:style w:type="table" w:default="1" w:styleId="a6">
     <w:name w:val="Normal Table"/>
     <w:uiPriority w:val="99"/>
     <w:semiHidden/>
@@ -5124,7 +5470,7 @@
       </w:tblCellMar>
     </w:tblPr>
   </w:style>
-  <w:style w:type="numbering" w:default="1" w:styleId="a6">
+  <w:style w:type="numbering" w:default="1" w:styleId="a7">
     <w:name w:val="No List"/>
     <w:uiPriority w:val="99"/>
     <w:semiHidden/>
@@ -5132,7 +5478,7 @@
   </w:style>
   <w:style w:type="character" w:customStyle="1" w:styleId="10">
     <w:name w:val="Заголовок 1 Знак"/>
-    <w:basedOn w:val="a4"/>
+    <w:basedOn w:val="a5"/>
     <w:link w:val="1"/>
     <w:uiPriority w:val="9"/>
     <w:rsid w:val="00002828"/>
@@ -5145,7 +5491,7 @@
   </w:style>
   <w:style w:type="character" w:customStyle="1" w:styleId="20">
     <w:name w:val="Заголовок 2 Знак"/>
-    <w:basedOn w:val="a4"/>
+    <w:basedOn w:val="a5"/>
     <w:link w:val="2"/>
     <w:uiPriority w:val="9"/>
     <w:rsid w:val="00002828"/>
@@ -5158,7 +5504,7 @@
   </w:style>
   <w:style w:type="character" w:customStyle="1" w:styleId="30">
     <w:name w:val="Заголовок 3 Знак"/>
-    <w:basedOn w:val="a4"/>
+    <w:basedOn w:val="a5"/>
     <w:link w:val="3"/>
     <w:uiPriority w:val="9"/>
     <w:rsid w:val="00002828"/>
@@ -5169,11 +5515,11 @@
       <w:szCs w:val="24"/>
     </w:rPr>
   </w:style>
-  <w:style w:type="paragraph" w:styleId="a7">
+  <w:style w:type="paragraph" w:styleId="a8">
     <w:name w:val="Title"/>
-    <w:basedOn w:val="a3"/>
-    <w:next w:val="a3"/>
-    <w:link w:val="a8"/>
+    <w:basedOn w:val="a4"/>
+    <w:next w:val="a4"/>
+    <w:link w:val="a9"/>
     <w:uiPriority w:val="10"/>
     <w:rsid w:val="006E20EB"/>
     <w:pPr>
@@ -5188,10 +5534,10 @@
       <w:szCs w:val="56"/>
     </w:rPr>
   </w:style>
-  <w:style w:type="character" w:customStyle="1" w:styleId="a8">
+  <w:style w:type="character" w:customStyle="1" w:styleId="a9">
     <w:name w:val="Заголовок Знак"/>
-    <w:basedOn w:val="a4"/>
-    <w:link w:val="a7"/>
+    <w:basedOn w:val="a5"/>
+    <w:link w:val="a8"/>
     <w:uiPriority w:val="10"/>
     <w:rsid w:val="006E20EB"/>
     <w:rPr>
@@ -5204,7 +5550,7 @@
   </w:style>
   <w:style w:type="paragraph" w:customStyle="1" w:styleId="a1">
     <w:name w:val="Название параграфа"/>
-    <w:basedOn w:val="a3"/>
+    <w:basedOn w:val="a4"/>
     <w:qFormat/>
     <w:rsid w:val="006E20EB"/>
     <w:pPr>
@@ -5233,9 +5579,9 @@
       </w:numPr>
     </w:pPr>
   </w:style>
-  <w:style w:type="paragraph" w:customStyle="1" w:styleId="a9">
+  <w:style w:type="paragraph" w:customStyle="1" w:styleId="aa">
     <w:name w:val="Название приложения"/>
-    <w:basedOn w:val="a3"/>
+    <w:basedOn w:val="a4"/>
     <w:qFormat/>
     <w:rsid w:val="006E20EB"/>
     <w:pPr>
@@ -5253,7 +5599,7 @@
   </w:style>
   <w:style w:type="paragraph" w:customStyle="1" w:styleId="a2">
     <w:name w:val="Название пункта"/>
-    <w:basedOn w:val="a3"/>
+    <w:basedOn w:val="a4"/>
     <w:qFormat/>
     <w:rsid w:val="006E20EB"/>
     <w:pPr>
@@ -5267,38 +5613,44 @@
       <w:b/>
     </w:rPr>
   </w:style>
-  <w:style w:type="paragraph" w:customStyle="1" w:styleId="aa">
+  <w:style w:type="paragraph" w:customStyle="1" w:styleId="a3">
     <w:name w:val="Название рисунка"/>
-    <w:basedOn w:val="a3"/>
-    <w:next w:val="a3"/>
+    <w:basedOn w:val="a4"/>
+    <w:next w:val="a4"/>
     <w:link w:val="ab"/>
     <w:autoRedefine/>
     <w:qFormat/>
-    <w:rsid w:val="00D12517"/>
+    <w:rsid w:val="00B56BE6"/>
     <w:pPr>
-      <w:spacing w:before="240" w:after="240"/>
-      <w:ind w:firstLine="0"/>
+      <w:numPr>
+        <w:numId w:val="16"/>
+      </w:numPr>
+      <w:spacing w:before="120" w:after="240"/>
+      <w:ind w:left="454" w:firstLine="0"/>
+      <w:jc w:val="center"/>
     </w:pPr>
     <w:rPr>
       <w:rFonts w:cs="Times New Roman"/>
       <w:szCs w:val="28"/>
+      <w:lang w:val="en-US"/>
     </w:rPr>
   </w:style>
   <w:style w:type="character" w:customStyle="1" w:styleId="ab">
     <w:name w:val="Название рисунка Знак"/>
-    <w:basedOn w:val="a4"/>
-    <w:link w:val="aa"/>
-    <w:rsid w:val="00D12517"/>
+    <w:basedOn w:val="a5"/>
+    <w:link w:val="a3"/>
+    <w:rsid w:val="00B56BE6"/>
     <w:rPr>
       <w:rFonts w:ascii="Times New Roman" w:hAnsi="Times New Roman" w:cs="Times New Roman"/>
       <w:sz w:val="28"/>
       <w:szCs w:val="28"/>
+      <w:lang w:val="en-US"/>
     </w:rPr>
   </w:style>
   <w:style w:type="paragraph" w:customStyle="1" w:styleId="ac">
     <w:name w:val="Подписи таблиц"/>
-    <w:basedOn w:val="a3"/>
-    <w:next w:val="a3"/>
+    <w:basedOn w:val="a4"/>
+    <w:next w:val="a4"/>
     <w:qFormat/>
     <w:rsid w:val="006E20EB"/>
     <w:pPr>
@@ -5308,7 +5660,7 @@
   </w:style>
   <w:style w:type="paragraph" w:customStyle="1" w:styleId="ad">
     <w:name w:val="Приложение"/>
-    <w:basedOn w:val="a3"/>
+    <w:basedOn w:val="a4"/>
     <w:qFormat/>
     <w:rsid w:val="006E20EB"/>
     <w:pPr>
@@ -5326,7 +5678,7 @@
   </w:style>
   <w:style w:type="table" w:styleId="ae">
     <w:name w:val="Table Grid"/>
-    <w:basedOn w:val="a5"/>
+    <w:basedOn w:val="a6"/>
     <w:rsid w:val="006E20EB"/>
     <w:pPr>
       <w:spacing w:after="0" w:line="240" w:lineRule="auto"/>
@@ -5344,7 +5696,7 @@
   </w:style>
   <w:style w:type="paragraph" w:customStyle="1" w:styleId="af">
     <w:name w:val="Содержимое таблицы"/>
-    <w:basedOn w:val="a3"/>
+    <w:basedOn w:val="a4"/>
     <w:link w:val="af0"/>
     <w:qFormat/>
     <w:rsid w:val="006E20EB"/>
@@ -5359,7 +5711,7 @@
   </w:style>
   <w:style w:type="character" w:customStyle="1" w:styleId="af0">
     <w:name w:val="Содержимое таблицы Знак"/>
-    <w:basedOn w:val="a4"/>
+    <w:basedOn w:val="a5"/>
     <w:link w:val="af"/>
     <w:rsid w:val="006E20EB"/>
     <w:rPr>
@@ -5369,7 +5721,7 @@
   </w:style>
   <w:style w:type="paragraph" w:styleId="a">
     <w:name w:val="List"/>
-    <w:basedOn w:val="a3"/>
+    <w:basedOn w:val="a4"/>
     <w:uiPriority w:val="99"/>
     <w:unhideWhenUsed/>
     <w:qFormat/>
@@ -5383,7 +5735,7 @@
   </w:style>
   <w:style w:type="paragraph" w:customStyle="1" w:styleId="11">
     <w:name w:val="Список испольованных источников 1"/>
-    <w:basedOn w:val="a3"/>
+    <w:basedOn w:val="a4"/>
     <w:qFormat/>
     <w:rsid w:val="006E20EB"/>
   </w:style>
@@ -5408,7 +5760,7 @@
   </w:style>
   <w:style w:type="paragraph" w:styleId="af2">
     <w:name w:val="Normal (Web)"/>
-    <w:basedOn w:val="a3"/>
+    <w:basedOn w:val="a4"/>
     <w:uiPriority w:val="99"/>
     <w:semiHidden/>
     <w:unhideWhenUsed/>
@@ -5421,8 +5773,8 @@
   </w:style>
   <w:style w:type="paragraph" w:styleId="12">
     <w:name w:val="toc 1"/>
-    <w:basedOn w:val="a3"/>
-    <w:next w:val="a3"/>
+    <w:basedOn w:val="a4"/>
+    <w:next w:val="a4"/>
     <w:autoRedefine/>
     <w:uiPriority w:val="39"/>
     <w:unhideWhenUsed/>
@@ -5433,7 +5785,7 @@
   </w:style>
   <w:style w:type="character" w:styleId="af3">
     <w:name w:val="Hyperlink"/>
-    <w:basedOn w:val="a4"/>
+    <w:basedOn w:val="a5"/>
     <w:uiPriority w:val="99"/>
     <w:unhideWhenUsed/>
     <w:rsid w:val="00D306FC"/>
@@ -5444,17 +5796,17 @@
   </w:style>
   <w:style w:type="character" w:customStyle="1" w:styleId="normaltextrun">
     <w:name w:val="normaltextrun"/>
-    <w:basedOn w:val="a4"/>
+    <w:basedOn w:val="a5"/>
     <w:rsid w:val="00D12517"/>
   </w:style>
   <w:style w:type="character" w:customStyle="1" w:styleId="eop">
     <w:name w:val="eop"/>
-    <w:basedOn w:val="a4"/>
+    <w:basedOn w:val="a5"/>
     <w:rsid w:val="00D12517"/>
   </w:style>
   <w:style w:type="paragraph" w:customStyle="1" w:styleId="paragraph">
     <w:name w:val="paragraph"/>
-    <w:basedOn w:val="a3"/>
+    <w:basedOn w:val="a4"/>
     <w:rsid w:val="00D12517"/>
     <w:pPr>
       <w:spacing w:before="100" w:beforeAutospacing="1" w:after="100" w:afterAutospacing="1" w:line="240" w:lineRule="auto"/>
@@ -5470,12 +5822,12 @@
   </w:style>
   <w:style w:type="character" w:customStyle="1" w:styleId="contextualspellingandgrammarerror">
     <w:name w:val="contextualspellingandgrammarerror"/>
-    <w:basedOn w:val="a4"/>
+    <w:basedOn w:val="a5"/>
     <w:rsid w:val="00D12517"/>
   </w:style>
   <w:style w:type="paragraph" w:styleId="af4">
     <w:name w:val="List Paragraph"/>
-    <w:basedOn w:val="a3"/>
+    <w:basedOn w:val="a4"/>
     <w:uiPriority w:val="34"/>
     <w:rsid w:val="00D12517"/>
     <w:pPr>
@@ -5485,7 +5837,7 @@
   </w:style>
   <w:style w:type="paragraph" w:customStyle="1" w:styleId="af5">
     <w:name w:val="Основной текст курс"/>
-    <w:basedOn w:val="a3"/>
+    <w:basedOn w:val="a4"/>
     <w:link w:val="af6"/>
     <w:qFormat/>
     <w:rsid w:val="00275C95"/>
@@ -5499,7 +5851,7 @@
   </w:style>
   <w:style w:type="character" w:customStyle="1" w:styleId="af6">
     <w:name w:val="Основной текст курс Знак"/>
-    <w:basedOn w:val="a4"/>
+    <w:basedOn w:val="a5"/>
     <w:link w:val="af5"/>
     <w:rsid w:val="00275C95"/>
     <w:rPr>
@@ -5510,8 +5862,8 @@
   </w:style>
   <w:style w:type="paragraph" w:styleId="21">
     <w:name w:val="toc 2"/>
-    <w:basedOn w:val="a3"/>
-    <w:next w:val="a3"/>
+    <w:basedOn w:val="a4"/>
+    <w:next w:val="a4"/>
     <w:autoRedefine/>
     <w:uiPriority w:val="39"/>
     <w:unhideWhenUsed/>
@@ -5523,8 +5875,8 @@
   </w:style>
   <w:style w:type="paragraph" w:styleId="31">
     <w:name w:val="toc 3"/>
-    <w:basedOn w:val="a3"/>
-    <w:next w:val="a3"/>
+    <w:basedOn w:val="a4"/>
+    <w:next w:val="a4"/>
     <w:autoRedefine/>
     <w:uiPriority w:val="39"/>
     <w:unhideWhenUsed/>
@@ -5803,7 +6155,7 @@
 </file>
 
 <file path=customXml/itemProps1.xml><?xml version="1.0" encoding="utf-8"?>
-<ds:datastoreItem xmlns:ds="http://schemas.openxmlformats.org/officeDocument/2006/customXml" ds:itemID="{9D402A02-C291-4FDD-B9FB-FC656AE222E8}">
+<ds:datastoreItem xmlns:ds="http://schemas.openxmlformats.org/officeDocument/2006/customXml" ds:itemID="{B2AB7442-77DA-4CA6-B89D-2F6BC60AD4B6}">
   <ds:schemaRefs>
     <ds:schemaRef ds:uri="http://schemas.openxmlformats.org/officeDocument/2006/bibliography"/>
   </ds:schemaRefs>

</xml_diff>

<commit_message>
add new pdf file
</commit_message>
<xml_diff>
--- a/Documents/Курсовой проект.docx
+++ b/Documents/Курсовой проект.docx
@@ -12,6 +12,8 @@
         </w:rPr>
       </w:pPr>
       <w:bookmarkStart w:id="0" w:name="_Hlk67398480"/>
+      <w:bookmarkStart w:id="1" w:name="_GoBack"/>
+      <w:bookmarkEnd w:id="1"/>
       <w:r>
         <w:rPr>
           <w:szCs w:val="28"/>
@@ -1257,12 +1259,12 @@
       <w:r>
         <w:br w:type="page"/>
       </w:r>
-      <w:bookmarkStart w:id="1" w:name="_Toc71650801"/>
+      <w:bookmarkStart w:id="2" w:name="_Toc71650801"/>
       <w:r>
         <w:lastRenderedPageBreak/>
         <w:t>Содержание</w:t>
       </w:r>
-      <w:bookmarkEnd w:id="1"/>
+      <w:bookmarkEnd w:id="2"/>
       <w:r>
         <w:fldChar w:fldCharType="begin"/>
       </w:r>
@@ -2030,7 +2032,7 @@
             <w:noProof/>
             <w:webHidden/>
           </w:rPr>
-          <w:t>11</w:t>
+          <w:t>14</w:t>
         </w:r>
         <w:r>
           <w:rPr>
@@ -2073,11 +2075,11 @@
       <w:pPr>
         <w:pStyle w:val="af1"/>
       </w:pPr>
-      <w:bookmarkStart w:id="2" w:name="_Toc71650802"/>
+      <w:bookmarkStart w:id="3" w:name="_Toc71650802"/>
       <w:r>
         <w:t>Введение</w:t>
       </w:r>
-      <w:bookmarkEnd w:id="2"/>
+      <w:bookmarkEnd w:id="3"/>
     </w:p>
     <w:p>
       <w:r>
@@ -2109,11 +2111,11 @@
       <w:pPr>
         <w:pStyle w:val="a0"/>
       </w:pPr>
-      <w:bookmarkStart w:id="3" w:name="_Toc71650803"/>
+      <w:bookmarkStart w:id="4" w:name="_Toc71650803"/>
       <w:r>
         <w:t>Постановка задачи</w:t>
       </w:r>
-      <w:bookmarkEnd w:id="3"/>
+      <w:bookmarkEnd w:id="4"/>
     </w:p>
     <w:p>
       <w:pPr>
@@ -2229,11 +2231,11 @@
       <w:pPr>
         <w:pStyle w:val="a0"/>
       </w:pPr>
-      <w:bookmarkStart w:id="4" w:name="_Toc71650804"/>
+      <w:bookmarkStart w:id="5" w:name="_Toc71650804"/>
       <w:r>
         <w:t>Анализ предметной области</w:t>
       </w:r>
-      <w:bookmarkEnd w:id="4"/>
+      <w:bookmarkEnd w:id="5"/>
     </w:p>
     <w:p>
       <w:pPr>
@@ -2401,21 +2403,21 @@
       <w:pPr>
         <w:pStyle w:val="a1"/>
       </w:pPr>
-      <w:bookmarkStart w:id="5" w:name="_Toc71650805"/>
+      <w:bookmarkStart w:id="6" w:name="_Toc71650805"/>
       <w:r>
         <w:t>Анализ задачи</w:t>
       </w:r>
-      <w:bookmarkEnd w:id="5"/>
+      <w:bookmarkEnd w:id="6"/>
     </w:p>
     <w:p>
       <w:pPr>
         <w:pStyle w:val="a2"/>
       </w:pPr>
-      <w:bookmarkStart w:id="6" w:name="_Toc71650806"/>
+      <w:bookmarkStart w:id="7" w:name="_Toc71650806"/>
       <w:r>
         <w:t>Варианты использования приложения</w:t>
       </w:r>
-      <w:bookmarkEnd w:id="6"/>
+      <w:bookmarkEnd w:id="7"/>
     </w:p>
     <w:p>
       <w:pPr>
@@ -2527,11 +2529,11 @@
       <w:pPr>
         <w:pStyle w:val="a2"/>
       </w:pPr>
-      <w:bookmarkStart w:id="7" w:name="_Toc71650807"/>
+      <w:bookmarkStart w:id="8" w:name="_Toc71650807"/>
       <w:r>
         <w:t>Взаимодействие компонентов системы</w:t>
       </w:r>
-      <w:bookmarkEnd w:id="7"/>
+      <w:bookmarkEnd w:id="8"/>
     </w:p>
     <w:p>
       <w:r>
@@ -2734,7 +2736,7 @@
       </w:pPr>
       <w:r>
         <w:pict>
-          <v:shape id="_x0000_i1588" type="#_x0000_t75" style="width:467.15pt;height:601.35pt">
+          <v:shape id="_x0000_i1026" type="#_x0000_t75" style="width:467.15pt;height:601.35pt">
             <v:imagedata r:id="rId7" o:title="Диаграмма Последовательностей"/>
           </v:shape>
         </w:pict>
@@ -2756,7 +2758,7 @@
       <w:r>
         <w:lastRenderedPageBreak/>
         <w:pict>
-          <v:shape id="_x0000_i1589" type="#_x0000_t75" style="width:417pt;height:169.9pt">
+          <v:shape id="_x0000_i1027" type="#_x0000_t75" style="width:417pt;height:169.9pt">
             <v:imagedata r:id="rId8" o:title="Диаграмма взаимодействия-Авторизация"/>
           </v:shape>
         </w:pict>
@@ -2795,7 +2797,7 @@
       </w:pPr>
       <w:r>
         <w:pict>
-          <v:shape id="_x0000_i1590" type="#_x0000_t75" style="width:415.3pt;height:169.9pt">
+          <v:shape id="_x0000_i1028" type="#_x0000_t75" style="width:415.3pt;height:169.9pt">
             <v:imagedata r:id="rId9" o:title="Диаграмма взаимодействия-Просмотр списка диалогов"/>
           </v:shape>
         </w:pict>
@@ -2828,7 +2830,7 @@
       </w:pPr>
       <w:r>
         <w:pict>
-          <v:shape id="_x0000_i1591" type="#_x0000_t75" style="width:416.45pt;height:169.9pt">
+          <v:shape id="_x0000_i1029" type="#_x0000_t75" style="width:416.45pt;height:169.9pt">
             <v:imagedata r:id="rId10" o:title="Диаграмма взаимодействия-Редактирование личных данных"/>
           </v:shape>
         </w:pict>
@@ -2874,7 +2876,7 @@
       <w:r>
         <w:lastRenderedPageBreak/>
         <w:pict>
-          <v:shape id="_x0000_i1592" type="#_x0000_t75" style="width:416.45pt;height:169.9pt">
+          <v:shape id="_x0000_i1030" type="#_x0000_t75" style="width:416.45pt;height:169.9pt">
             <v:imagedata r:id="rId11" o:title="Диаграмма взаимодействия-Присоединение к беседе"/>
           </v:shape>
         </w:pict>
@@ -2904,11 +2906,11 @@
       <w:pPr>
         <w:pStyle w:val="a2"/>
       </w:pPr>
-      <w:bookmarkStart w:id="8" w:name="_Toc71650808"/>
+      <w:bookmarkStart w:id="9" w:name="_Toc71650808"/>
       <w:r>
         <w:t>Варианты состояния системы</w:t>
       </w:r>
-      <w:bookmarkEnd w:id="8"/>
+      <w:bookmarkEnd w:id="9"/>
     </w:p>
     <w:p>
       <w:r>
@@ -2934,7 +2936,7 @@
       <w:r>
         <w:lastRenderedPageBreak/>
         <w:pict>
-          <v:shape id="_x0000_i1587" type="#_x0000_t75" style="width:461.4pt;height:274.75pt">
+          <v:shape id="_x0000_i1031" type="#_x0000_t75" style="width:461.4pt;height:274.75pt">
             <v:imagedata r:id="rId12" o:title="Диаграмма состояний"/>
           </v:shape>
         </w:pict>
@@ -2952,11 +2954,11 @@
       <w:pPr>
         <w:pStyle w:val="a2"/>
       </w:pPr>
-      <w:bookmarkStart w:id="9" w:name="_Toc71650809"/>
+      <w:bookmarkStart w:id="10" w:name="_Toc71650809"/>
       <w:r>
         <w:t>Варианты действий в системе</w:t>
       </w:r>
-      <w:bookmarkEnd w:id="9"/>
+      <w:bookmarkEnd w:id="10"/>
     </w:p>
     <w:p>
       <w:pPr>
@@ -2976,7 +2978,7 @@
       </w:pPr>
       <w:r>
         <w:pict>
-          <v:shape id="_x0000_i1586" type="#_x0000_t75" style="width:449.3pt;height:300.1pt">
+          <v:shape id="_x0000_i1032" type="#_x0000_t75" style="width:449.3pt;height:300.1pt">
             <v:imagedata r:id="rId13" o:title="Диаграмма активности"/>
           </v:shape>
         </w:pict>
@@ -2994,12 +2996,12 @@
       <w:pPr>
         <w:pStyle w:val="a2"/>
       </w:pPr>
-      <w:bookmarkStart w:id="10" w:name="_Toc71650810"/>
+      <w:bookmarkStart w:id="11" w:name="_Toc71650810"/>
       <w:r>
         <w:lastRenderedPageBreak/>
         <w:t>Развертывание приложения</w:t>
       </w:r>
-      <w:bookmarkEnd w:id="10"/>
+      <w:bookmarkEnd w:id="11"/>
     </w:p>
     <w:p>
       <w:r>
@@ -3047,7 +3049,7 @@
       </w:pPr>
       <w:r>
         <w:pict>
-          <v:shape id="_x0000_i1585" type="#_x0000_t75" style="width:467.7pt;height:149.75pt">
+          <v:shape id="_x0000_i1033" type="#_x0000_t75" style="width:467.7pt;height:149.75pt">
             <v:imagedata r:id="rId14" o:title="Диаграмма Развертывания"/>
           </v:shape>
         </w:pict>
@@ -3067,12 +3069,7 @@
       </w:r>
       <w:proofErr w:type="spellStart"/>
       <w:r>
-        <w:t>развер</w:t>
-      </w:r>
-      <w:bookmarkStart w:id="11" w:name="_GoBack"/>
-      <w:bookmarkEnd w:id="11"/>
-      <w:r>
-        <w:t>тывания</w:t>
+        <w:t>развертывания</w:t>
       </w:r>
       <w:proofErr w:type="spellEnd"/>
     </w:p>
@@ -3105,8 +3102,8 @@
       <w:r>
         <w:lastRenderedPageBreak/>
         <w:pict>
-          <v:shape id="_x0000_i2025" type="#_x0000_t75" style="width:467.15pt;height:357.1pt">
-            <v:imagedata r:id="rId15" o:title="Диаграмма классов. Сущности"/>
+          <v:shape id="_x0000_i1034" type="#_x0000_t75" style="width:467.15pt;height:357.1pt">
+            <v:imagedata r:id="rId15" o:title="Диаграмма классов"/>
           </v:shape>
         </w:pict>
       </w:r>
@@ -3143,8 +3140,8 @@
       <w:r>
         <w:lastRenderedPageBreak/>
         <w:pict>
-          <v:shape id="_x0000_i2026" type="#_x0000_t75" style="width:467.7pt;height:527.05pt">
-            <v:imagedata r:id="rId16" o:title="Диаграмма классов. Сервисы"/>
+          <v:shape id="_x0000_i1035" type="#_x0000_t75" style="width:467.7pt;height:527.05pt">
+            <v:imagedata r:id="rId16" o:title="Диаграмма классов"/>
           </v:shape>
         </w:pict>
       </w:r>
@@ -3185,8 +3182,8 @@
       <w:r>
         <w:lastRenderedPageBreak/>
         <w:pict>
-          <v:shape id="_x0000_i2027" type="#_x0000_t75" style="width:467.7pt;height:472.3pt">
-            <v:imagedata r:id="rId17" o:title="Диаграмма классов. Авторизация"/>
+          <v:shape id="_x0000_i1036" type="#_x0000_t75" style="width:467.7pt;height:472.3pt">
+            <v:imagedata r:id="rId17" o:title="Диаграмма классов"/>
           </v:shape>
         </w:pict>
       </w:r>
@@ -3215,13 +3212,7 @@
     </w:p>
     <w:p>
       <w:r>
-        <w:t xml:space="preserve">Для лучшего понимания диаграммы классов </w:t>
-      </w:r>
-      <w:r>
-        <w:t>на рисунке 13</w:t>
-      </w:r>
-      <w:r>
-        <w:t xml:space="preserve"> представлена диаграмма объектов, на которой отображены объекты классов сущностей в некоторый момент времени.</w:t>
+        <w:t>Для лучшего понимания диаграммы классов на рисунке 13 представлена диаграмма объектов, на которой отображены объекты классов сущностей в некоторый момент времени.</w:t>
       </w:r>
     </w:p>
     <w:p>
@@ -3242,7 +3233,7 @@
       <w:r>
         <w:lastRenderedPageBreak/>
         <w:pict>
-          <v:shape id="_x0000_i2054" type="#_x0000_t75" style="width:467.15pt;height:222.9pt">
+          <v:shape id="_x0000_i1037" type="#_x0000_t75" style="width:467.15pt;height:222.9pt">
             <v:imagedata r:id="rId18" o:title="Диаграмма объектов"/>
           </v:shape>
         </w:pict>
@@ -3336,7 +3327,7 @@
       <w:r>
         <w:lastRenderedPageBreak/>
         <w:pict>
-          <v:shape id="_x0000_i1584" type="#_x0000_t75" style="width:459.05pt;height:326pt">
+          <v:shape id="_x0000_i1038" type="#_x0000_t75" style="width:459.05pt;height:326pt">
             <v:imagedata r:id="rId19" o:title="Idef0"/>
           </v:shape>
         </w:pict>
@@ -3362,7 +3353,7 @@
       </w:pPr>
       <w:r>
         <w:pict>
-          <v:shape id="_x0000_i1593" type="#_x0000_t75" style="width:520.15pt;height:240.75pt">
+          <v:shape id="_x0000_i1039" type="#_x0000_t75" style="width:520.15pt;height:240.75pt">
             <v:imagedata r:id="rId20" o:title="idef0 Расшифровка"/>
           </v:shape>
         </w:pict>
@@ -6155,7 +6146,7 @@
 </file>
 
 <file path=customXml/itemProps1.xml><?xml version="1.0" encoding="utf-8"?>
-<ds:datastoreItem xmlns:ds="http://schemas.openxmlformats.org/officeDocument/2006/customXml" ds:itemID="{B2AB7442-77DA-4CA6-B89D-2F6BC60AD4B6}">
+<ds:datastoreItem xmlns:ds="http://schemas.openxmlformats.org/officeDocument/2006/customXml" ds:itemID="{DB447D4C-F3AE-47F8-BDE0-F1E8E95E6EC9}">
   <ds:schemaRefs>
     <ds:schemaRef ds:uri="http://schemas.openxmlformats.org/officeDocument/2006/bibliography"/>
   </ds:schemaRefs>

</xml_diff>

<commit_message>
add new pdf file and fix mistake
</commit_message>
<xml_diff>
--- a/Documents/Курсовой проект.docx
+++ b/Documents/Курсовой проект.docx
@@ -12,8 +12,6 @@
         </w:rPr>
       </w:pPr>
       <w:bookmarkStart w:id="0" w:name="_Hlk67398480"/>
-      <w:bookmarkStart w:id="1" w:name="_GoBack"/>
-      <w:bookmarkEnd w:id="1"/>
       <w:r>
         <w:rPr>
           <w:szCs w:val="28"/>
@@ -1259,12 +1257,12 @@
       <w:r>
         <w:br w:type="page"/>
       </w:r>
-      <w:bookmarkStart w:id="2" w:name="_Toc71650801"/>
+      <w:bookmarkStart w:id="1" w:name="_Toc71816801"/>
       <w:r>
         <w:lastRenderedPageBreak/>
         <w:t>Содержание</w:t>
       </w:r>
-      <w:bookmarkEnd w:id="2"/>
+      <w:bookmarkEnd w:id="1"/>
       <w:r>
         <w:fldChar w:fldCharType="begin"/>
       </w:r>
@@ -1288,7 +1286,7 @@
           <w:lang w:eastAsia="ru-RU"/>
         </w:rPr>
       </w:pPr>
-      <w:hyperlink w:anchor="_Toc71650801" w:history="1">
+      <w:hyperlink w:anchor="_Toc71816801" w:history="1">
         <w:r>
           <w:rPr>
             <w:rStyle w:val="af3"/>
@@ -1315,7 +1313,7 @@
             <w:noProof/>
             <w:webHidden/>
           </w:rPr>
-          <w:instrText xml:space="preserve"> PAGEREF _Toc71650801 \h </w:instrText>
+          <w:instrText xml:space="preserve"> PAGEREF _Toc71816801 \h </w:instrText>
         </w:r>
         <w:r>
           <w:rPr>
@@ -1359,7 +1357,7 @@
           <w:lang w:eastAsia="ru-RU"/>
         </w:rPr>
       </w:pPr>
-      <w:hyperlink w:anchor="_Toc71650802" w:history="1">
+      <w:hyperlink w:anchor="_Toc71816802" w:history="1">
         <w:r>
           <w:rPr>
             <w:rStyle w:val="af3"/>
@@ -1386,7 +1384,7 @@
             <w:noProof/>
             <w:webHidden/>
           </w:rPr>
-          <w:instrText xml:space="preserve"> PAGEREF _Toc71650802 \h </w:instrText>
+          <w:instrText xml:space="preserve"> PAGEREF _Toc71816802 \h </w:instrText>
         </w:r>
         <w:r>
           <w:rPr>
@@ -1430,7 +1428,7 @@
           <w:lang w:eastAsia="ru-RU"/>
         </w:rPr>
       </w:pPr>
-      <w:hyperlink w:anchor="_Toc71650803" w:history="1">
+      <w:hyperlink w:anchor="_Toc71816803" w:history="1">
         <w:r>
           <w:rPr>
             <w:rStyle w:val="af3"/>
@@ -1457,7 +1455,7 @@
             <w:noProof/>
             <w:webHidden/>
           </w:rPr>
-          <w:instrText xml:space="preserve"> PAGEREF _Toc71650803 \h </w:instrText>
+          <w:instrText xml:space="preserve"> PAGEREF _Toc71816803 \h </w:instrText>
         </w:r>
         <w:r>
           <w:rPr>
@@ -1501,7 +1499,7 @@
           <w:lang w:eastAsia="ru-RU"/>
         </w:rPr>
       </w:pPr>
-      <w:hyperlink w:anchor="_Toc71650804" w:history="1">
+      <w:hyperlink w:anchor="_Toc71816804" w:history="1">
         <w:r>
           <w:rPr>
             <w:rStyle w:val="af3"/>
@@ -1528,7 +1526,7 @@
             <w:noProof/>
             <w:webHidden/>
           </w:rPr>
-          <w:instrText xml:space="preserve"> PAGEREF _Toc71650804 \h </w:instrText>
+          <w:instrText xml:space="preserve"> PAGEREF _Toc71816804 \h </w:instrText>
         </w:r>
         <w:r>
           <w:rPr>
@@ -1566,16 +1564,19 @@
           <w:tab w:val="right" w:leader="dot" w:pos="9345"/>
         </w:tabs>
         <w:rPr>
+          <w:rFonts w:asciiTheme="minorHAnsi" w:eastAsiaTheme="minorEastAsia" w:hAnsiTheme="minorHAnsi"/>
           <w:noProof/>
-        </w:rPr>
-      </w:pPr>
-      <w:hyperlink w:anchor="_Toc71650805" w:history="1">
+          <w:sz w:val="22"/>
+          <w:lang w:eastAsia="ru-RU"/>
+        </w:rPr>
+      </w:pPr>
+      <w:hyperlink w:anchor="_Toc71816805" w:history="1">
         <w:r>
           <w:rPr>
             <w:rStyle w:val="af3"/>
             <w:noProof/>
           </w:rPr>
-          <w:t>2.1 Анализ задачи</w:t>
+          <w:t>2.1 Обзор аналогов</w:t>
         </w:r>
         <w:r>
           <w:rPr>
@@ -1596,7 +1597,78 @@
             <w:noProof/>
             <w:webHidden/>
           </w:rPr>
-          <w:instrText xml:space="preserve"> PAGEREF _Toc71650805 \h </w:instrText>
+          <w:instrText xml:space="preserve"> PAGEREF _Toc71816805 \h </w:instrText>
+        </w:r>
+        <w:r>
+          <w:rPr>
+            <w:noProof/>
+            <w:webHidden/>
+          </w:rPr>
+        </w:r>
+        <w:r>
+          <w:rPr>
+            <w:noProof/>
+            <w:webHidden/>
+          </w:rPr>
+          <w:fldChar w:fldCharType="separate"/>
+        </w:r>
+        <w:r>
+          <w:rPr>
+            <w:noProof/>
+            <w:webHidden/>
+          </w:rPr>
+          <w:t>4</w:t>
+        </w:r>
+        <w:r>
+          <w:rPr>
+            <w:noProof/>
+            <w:webHidden/>
+          </w:rPr>
+          <w:fldChar w:fldCharType="end"/>
+        </w:r>
+      </w:hyperlink>
+    </w:p>
+    <w:p>
+      <w:pPr>
+        <w:pStyle w:val="21"/>
+        <w:tabs>
+          <w:tab w:val="right" w:leader="dot" w:pos="9345"/>
+        </w:tabs>
+        <w:rPr>
+          <w:rFonts w:asciiTheme="minorHAnsi" w:eastAsiaTheme="minorEastAsia" w:hAnsiTheme="minorHAnsi"/>
+          <w:noProof/>
+          <w:sz w:val="22"/>
+          <w:lang w:eastAsia="ru-RU"/>
+        </w:rPr>
+      </w:pPr>
+      <w:hyperlink w:anchor="_Toc71816806" w:history="1">
+        <w:r>
+          <w:rPr>
+            <w:rStyle w:val="af3"/>
+            <w:noProof/>
+          </w:rPr>
+          <w:t>2.2 Анализ задачи</w:t>
+        </w:r>
+        <w:r>
+          <w:rPr>
+            <w:noProof/>
+            <w:webHidden/>
+          </w:rPr>
+          <w:tab/>
+        </w:r>
+        <w:r>
+          <w:rPr>
+            <w:noProof/>
+            <w:webHidden/>
+          </w:rPr>
+          <w:fldChar w:fldCharType="begin"/>
+        </w:r>
+        <w:r>
+          <w:rPr>
+            <w:noProof/>
+            <w:webHidden/>
+          </w:rPr>
+          <w:instrText xml:space="preserve"> PAGEREF _Toc71816806 \h </w:instrText>
         </w:r>
         <w:r>
           <w:rPr>
@@ -1634,16 +1706,19 @@
           <w:tab w:val="right" w:leader="dot" w:pos="9345"/>
         </w:tabs>
         <w:rPr>
+          <w:rFonts w:asciiTheme="minorHAnsi" w:eastAsiaTheme="minorEastAsia" w:hAnsiTheme="minorHAnsi"/>
           <w:noProof/>
-        </w:rPr>
-      </w:pPr>
-      <w:hyperlink w:anchor="_Toc71650806" w:history="1">
+          <w:sz w:val="22"/>
+          <w:lang w:eastAsia="ru-RU"/>
+        </w:rPr>
+      </w:pPr>
+      <w:hyperlink w:anchor="_Toc71816807" w:history="1">
         <w:r>
           <w:rPr>
             <w:rStyle w:val="af3"/>
             <w:noProof/>
           </w:rPr>
-          <w:t>2.1.1 Варианты использования приложения</w:t>
+          <w:t>2.2.1 Варианты использования приложения</w:t>
         </w:r>
         <w:r>
           <w:rPr>
@@ -1664,7 +1739,7 @@
             <w:noProof/>
             <w:webHidden/>
           </w:rPr>
-          <w:instrText xml:space="preserve"> PAGEREF _Toc71650806 \h </w:instrText>
+          <w:instrText xml:space="preserve"> PAGEREF _Toc71816807 \h </w:instrText>
         </w:r>
         <w:r>
           <w:rPr>
@@ -1702,16 +1777,19 @@
           <w:tab w:val="right" w:leader="dot" w:pos="9345"/>
         </w:tabs>
         <w:rPr>
+          <w:rFonts w:asciiTheme="minorHAnsi" w:eastAsiaTheme="minorEastAsia" w:hAnsiTheme="minorHAnsi"/>
           <w:noProof/>
-        </w:rPr>
-      </w:pPr>
-      <w:hyperlink w:anchor="_Toc71650807" w:history="1">
+          <w:sz w:val="22"/>
+          <w:lang w:eastAsia="ru-RU"/>
+        </w:rPr>
+      </w:pPr>
+      <w:hyperlink w:anchor="_Toc71816808" w:history="1">
         <w:r>
           <w:rPr>
             <w:rStyle w:val="af3"/>
             <w:noProof/>
           </w:rPr>
-          <w:t>2.1.2 Взаимодействие компонентов системы</w:t>
+          <w:t>2.2.2 Взаимодействие компонентов системы</w:t>
         </w:r>
         <w:r>
           <w:rPr>
@@ -1732,7 +1810,7 @@
             <w:noProof/>
             <w:webHidden/>
           </w:rPr>
-          <w:instrText xml:space="preserve"> PAGEREF _Toc71650807 \h </w:instrText>
+          <w:instrText xml:space="preserve"> PAGEREF _Toc71816808 \h </w:instrText>
         </w:r>
         <w:r>
           <w:rPr>
@@ -1770,16 +1848,19 @@
           <w:tab w:val="right" w:leader="dot" w:pos="9345"/>
         </w:tabs>
         <w:rPr>
+          <w:rFonts w:asciiTheme="minorHAnsi" w:eastAsiaTheme="minorEastAsia" w:hAnsiTheme="minorHAnsi"/>
           <w:noProof/>
-        </w:rPr>
-      </w:pPr>
-      <w:hyperlink w:anchor="_Toc71650808" w:history="1">
+          <w:sz w:val="22"/>
+          <w:lang w:eastAsia="ru-RU"/>
+        </w:rPr>
+      </w:pPr>
+      <w:hyperlink w:anchor="_Toc71816809" w:history="1">
         <w:r>
           <w:rPr>
             <w:rStyle w:val="af3"/>
             <w:noProof/>
           </w:rPr>
-          <w:t>2.1.3 Варианты состояния системы</w:t>
+          <w:t>2.2.3 Варианты состояния системы</w:t>
         </w:r>
         <w:r>
           <w:rPr>
@@ -1800,7 +1881,7 @@
             <w:noProof/>
             <w:webHidden/>
           </w:rPr>
-          <w:instrText xml:space="preserve"> PAGEREF _Toc71650808 \h </w:instrText>
+          <w:instrText xml:space="preserve"> PAGEREF _Toc71816809 \h </w:instrText>
         </w:r>
         <w:r>
           <w:rPr>
@@ -1838,16 +1919,19 @@
           <w:tab w:val="right" w:leader="dot" w:pos="9345"/>
         </w:tabs>
         <w:rPr>
+          <w:rFonts w:asciiTheme="minorHAnsi" w:eastAsiaTheme="minorEastAsia" w:hAnsiTheme="minorHAnsi"/>
           <w:noProof/>
-        </w:rPr>
-      </w:pPr>
-      <w:hyperlink w:anchor="_Toc71650809" w:history="1">
+          <w:sz w:val="22"/>
+          <w:lang w:eastAsia="ru-RU"/>
+        </w:rPr>
+      </w:pPr>
+      <w:hyperlink w:anchor="_Toc71816810" w:history="1">
         <w:r>
           <w:rPr>
             <w:rStyle w:val="af3"/>
             <w:noProof/>
           </w:rPr>
-          <w:t>2.1.4 Варианты действий в системе</w:t>
+          <w:t>2.2.4 Варианты действий в системе</w:t>
         </w:r>
         <w:r>
           <w:rPr>
@@ -1868,7 +1952,7 @@
             <w:noProof/>
             <w:webHidden/>
           </w:rPr>
-          <w:instrText xml:space="preserve"> PAGEREF _Toc71650809 \h </w:instrText>
+          <w:instrText xml:space="preserve"> PAGEREF _Toc71816810 \h </w:instrText>
         </w:r>
         <w:r>
           <w:rPr>
@@ -1906,16 +1990,19 @@
           <w:tab w:val="right" w:leader="dot" w:pos="9345"/>
         </w:tabs>
         <w:rPr>
+          <w:rFonts w:asciiTheme="minorHAnsi" w:eastAsiaTheme="minorEastAsia" w:hAnsiTheme="minorHAnsi"/>
           <w:noProof/>
-        </w:rPr>
-      </w:pPr>
-      <w:hyperlink w:anchor="_Toc71650810" w:history="1">
+          <w:sz w:val="22"/>
+          <w:lang w:eastAsia="ru-RU"/>
+        </w:rPr>
+      </w:pPr>
+      <w:hyperlink w:anchor="_Toc71816811" w:history="1">
         <w:r>
           <w:rPr>
             <w:rStyle w:val="af3"/>
             <w:noProof/>
           </w:rPr>
-          <w:t>2.1.5 Развертывание приложения</w:t>
+          <w:t>2.2.5 Развертывание приложения</w:t>
         </w:r>
         <w:r>
           <w:rPr>
@@ -1936,7 +2023,7 @@
             <w:noProof/>
             <w:webHidden/>
           </w:rPr>
-          <w:instrText xml:space="preserve"> PAGEREF _Toc71650810 \h </w:instrText>
+          <w:instrText xml:space="preserve"> PAGEREF _Toc71816811 \h </w:instrText>
         </w:r>
         <w:r>
           <w:rPr>
@@ -1974,24 +2061,184 @@
           <w:tab w:val="right" w:leader="dot" w:pos="9345"/>
         </w:tabs>
         <w:rPr>
+          <w:rFonts w:asciiTheme="minorHAnsi" w:eastAsiaTheme="minorEastAsia" w:hAnsiTheme="minorHAnsi"/>
           <w:noProof/>
-        </w:rPr>
-      </w:pPr>
-      <w:hyperlink w:anchor="_Toc71650811" w:history="1">
+          <w:sz w:val="22"/>
+          <w:lang w:eastAsia="ru-RU"/>
+        </w:rPr>
+      </w:pPr>
+      <w:hyperlink w:anchor="_Toc71816812" w:history="1">
         <w:r>
           <w:rPr>
             <w:rStyle w:val="af3"/>
             <w:noProof/>
-          </w:rPr>
-          <w:t>2.1.6</w:t>
+            <w:lang w:val="en-US"/>
+          </w:rPr>
+          <w:t>2.2.6</w:t>
         </w:r>
         <w:r>
           <w:rPr>
             <w:rStyle w:val="af3"/>
             <w:noProof/>
+          </w:rPr>
+          <w:t xml:space="preserve"> Диаграмма классов</w:t>
+        </w:r>
+        <w:r>
+          <w:rPr>
+            <w:noProof/>
+            <w:webHidden/>
+          </w:rPr>
+          <w:tab/>
+        </w:r>
+        <w:r>
+          <w:rPr>
+            <w:noProof/>
+            <w:webHidden/>
+          </w:rPr>
+          <w:fldChar w:fldCharType="begin"/>
+        </w:r>
+        <w:r>
+          <w:rPr>
+            <w:noProof/>
+            <w:webHidden/>
+          </w:rPr>
+          <w:instrText xml:space="preserve"> PAGEREF _Toc71816812 \h </w:instrText>
+        </w:r>
+        <w:r>
+          <w:rPr>
+            <w:noProof/>
+            <w:webHidden/>
+          </w:rPr>
+        </w:r>
+        <w:r>
+          <w:rPr>
+            <w:noProof/>
+            <w:webHidden/>
+          </w:rPr>
+          <w:fldChar w:fldCharType="separate"/>
+        </w:r>
+        <w:r>
+          <w:rPr>
+            <w:noProof/>
+            <w:webHidden/>
+          </w:rPr>
+          <w:t>10</w:t>
+        </w:r>
+        <w:r>
+          <w:rPr>
+            <w:noProof/>
+            <w:webHidden/>
+          </w:rPr>
+          <w:fldChar w:fldCharType="end"/>
+        </w:r>
+      </w:hyperlink>
+    </w:p>
+    <w:p>
+      <w:pPr>
+        <w:pStyle w:val="31"/>
+        <w:tabs>
+          <w:tab w:val="right" w:leader="dot" w:pos="9345"/>
+        </w:tabs>
+        <w:rPr>
+          <w:rFonts w:asciiTheme="minorHAnsi" w:eastAsiaTheme="minorEastAsia" w:hAnsiTheme="minorHAnsi"/>
+          <w:noProof/>
+          <w:sz w:val="22"/>
+          <w:lang w:eastAsia="ru-RU"/>
+        </w:rPr>
+      </w:pPr>
+      <w:hyperlink w:anchor="_Toc71816813" w:history="1">
+        <w:r>
+          <w:rPr>
+            <w:rStyle w:val="af3"/>
+            <w:noProof/>
+          </w:rPr>
+          <w:t>2.2.7 Диаграмма объектов</w:t>
+        </w:r>
+        <w:r>
+          <w:rPr>
+            <w:noProof/>
+            <w:webHidden/>
+          </w:rPr>
+          <w:tab/>
+        </w:r>
+        <w:r>
+          <w:rPr>
+            <w:noProof/>
+            <w:webHidden/>
+          </w:rPr>
+          <w:fldChar w:fldCharType="begin"/>
+        </w:r>
+        <w:r>
+          <w:rPr>
+            <w:noProof/>
+            <w:webHidden/>
+          </w:rPr>
+          <w:instrText xml:space="preserve"> PAGEREF _Toc71816813 \h </w:instrText>
+        </w:r>
+        <w:r>
+          <w:rPr>
+            <w:noProof/>
+            <w:webHidden/>
+          </w:rPr>
+        </w:r>
+        <w:r>
+          <w:rPr>
+            <w:noProof/>
+            <w:webHidden/>
+          </w:rPr>
+          <w:fldChar w:fldCharType="separate"/>
+        </w:r>
+        <w:r>
+          <w:rPr>
+            <w:noProof/>
+            <w:webHidden/>
+          </w:rPr>
+          <w:t>13</w:t>
+        </w:r>
+        <w:r>
+          <w:rPr>
+            <w:noProof/>
+            <w:webHidden/>
+          </w:rPr>
+          <w:fldChar w:fldCharType="end"/>
+        </w:r>
+      </w:hyperlink>
+    </w:p>
+    <w:p>
+      <w:pPr>
+        <w:pStyle w:val="31"/>
+        <w:tabs>
+          <w:tab w:val="right" w:leader="dot" w:pos="9345"/>
+        </w:tabs>
+        <w:rPr>
+          <w:rFonts w:asciiTheme="minorHAnsi" w:eastAsiaTheme="minorEastAsia" w:hAnsiTheme="minorHAnsi"/>
+          <w:noProof/>
+          <w:sz w:val="22"/>
+          <w:lang w:eastAsia="ru-RU"/>
+        </w:rPr>
+      </w:pPr>
+      <w:hyperlink w:anchor="_Toc71816814" w:history="1">
+        <w:r>
+          <w:rPr>
+            <w:rStyle w:val="af3"/>
+            <w:noProof/>
+          </w:rPr>
+          <w:t>2.2.8</w:t>
+        </w:r>
+        <w:r>
+          <w:rPr>
+            <w:rStyle w:val="af3"/>
+            <w:noProof/>
             <w:lang w:val="en-US"/>
           </w:rPr>
-          <w:t xml:space="preserve"> IDEF0</w:t>
+          <w:t xml:space="preserve"> IDEF</w:t>
+        </w:r>
+        <w:r>
+          <w:rPr>
+            <w:rStyle w:val="af3"/>
+            <w:noProof/>
+          </w:rPr>
+          <w:t>0</w:t>
         </w:r>
         <w:r>
           <w:rPr>
@@ -2012,7 +2259,7 @@
             <w:noProof/>
             <w:webHidden/>
           </w:rPr>
-          <w:instrText xml:space="preserve"> PAGEREF _Toc71650811 \h </w:instrText>
+          <w:instrText xml:space="preserve"> PAGEREF _Toc71816814 \h </w:instrText>
         </w:r>
         <w:r>
           <w:rPr>
@@ -2075,47 +2322,47 @@
       <w:pPr>
         <w:pStyle w:val="af1"/>
       </w:pPr>
-      <w:bookmarkStart w:id="3" w:name="_Toc71650802"/>
+      <w:bookmarkStart w:id="2" w:name="_Toc71816802"/>
       <w:r>
         <w:t>Введение</w:t>
       </w:r>
+      <w:bookmarkEnd w:id="2"/>
+    </w:p>
+    <w:p>
+      <w:r>
+        <w:t>У любого человека существует базовая потребность в общении, и каждый волен удовлетворять ее самым подходящим для себя образом. Безусловно, самый распространенный способ общения в 21 веке - интернет. В мире программного обеспечения существует немало решений подобного рода задачи, и люди активно ими пользуются, зачастую - сразу несколькими приложениями. Каждый программный продукт с течением времени увеличивает свой функционал, но иногда бывает так, что приложением облада</w:t>
+      </w:r>
+      <w:r>
+        <w:t>ет таким количеством возможносте</w:t>
+      </w:r>
+      <w:r>
+        <w:t xml:space="preserve">й, что они будут только отвлекать и нагружать пользователя, являясь для него лишними и ненужными. Задачей данного курсового проекта является разработка </w:t>
+      </w:r>
+      <w:r>
+        <w:t xml:space="preserve">не нагруженного </w:t>
+      </w:r>
+      <w:r>
+        <w:t xml:space="preserve">веб-приложения, предоставляющего </w:t>
+      </w:r>
+      <w:r>
+        <w:t xml:space="preserve">пользователю </w:t>
+      </w:r>
+      <w:r>
+        <w:t>функциональность, которая поможет</w:t>
+      </w:r>
+      <w:r>
+        <w:t xml:space="preserve"> найти интересного собеседника в сети интернет, основываясь на собственных увлечениях и предпочтениях. </w:t>
+      </w:r>
+    </w:p>
+    <w:p>
+      <w:pPr>
+        <w:pStyle w:val="a0"/>
+      </w:pPr>
+      <w:bookmarkStart w:id="3" w:name="_Toc71816803"/>
+      <w:r>
+        <w:t>Постановка задачи</w:t>
+      </w:r>
       <w:bookmarkEnd w:id="3"/>
-    </w:p>
-    <w:p>
-      <w:r>
-        <w:t>У любого человека существует базовая потребность в общении, и каждый волен удовлетворять ее самым подходящим для себя образом. Безусловно, самый распространенный способ общения в 21 веке - интернет. В мире программного обеспечения существует немало решений подобного рода задачи, и люди активно ими пользуются, зачастую - сразу несколькими приложениями. Каждый программный продукт с течением времени увеличивает свой функционал, но иногда бывает так, что приложением облада</w:t>
-      </w:r>
-      <w:r>
-        <w:t>ет таким количеством возможносте</w:t>
-      </w:r>
-      <w:r>
-        <w:t xml:space="preserve">й, что они будут только отвлекать и нагружать пользователя, являясь для него лишними и ненужными. Задачей данного курсового проекта является разработка </w:t>
-      </w:r>
-      <w:r>
-        <w:t xml:space="preserve">не нагруженного </w:t>
-      </w:r>
-      <w:r>
-        <w:t xml:space="preserve">веб-приложения, предоставляющего </w:t>
-      </w:r>
-      <w:r>
-        <w:t xml:space="preserve">пользователю </w:t>
-      </w:r>
-      <w:r>
-        <w:t>функциональность, которая поможет</w:t>
-      </w:r>
-      <w:r>
-        <w:t xml:space="preserve"> найти интересного собеседника в сети интернет, основываясь на собственных увлечениях и предпочтениях. </w:t>
-      </w:r>
-    </w:p>
-    <w:p>
-      <w:pPr>
-        <w:pStyle w:val="a0"/>
-      </w:pPr>
-      <w:bookmarkStart w:id="4" w:name="_Toc71650803"/>
-      <w:r>
-        <w:t>Постановка задачи</w:t>
-      </w:r>
-      <w:bookmarkEnd w:id="4"/>
     </w:p>
     <w:p>
       <w:pPr>
@@ -2231,19 +2478,21 @@
       <w:pPr>
         <w:pStyle w:val="a0"/>
       </w:pPr>
-      <w:bookmarkStart w:id="5" w:name="_Toc71650804"/>
+      <w:bookmarkStart w:id="4" w:name="_Toc71816804"/>
       <w:r>
         <w:t>Анализ предметной области</w:t>
       </w:r>
+      <w:bookmarkEnd w:id="4"/>
+    </w:p>
+    <w:p>
+      <w:pPr>
+        <w:pStyle w:val="a1"/>
+      </w:pPr>
+      <w:bookmarkStart w:id="5" w:name="_Toc71816805"/>
+      <w:r>
+        <w:t>Обзор аналогов</w:t>
+      </w:r>
       <w:bookmarkEnd w:id="5"/>
-    </w:p>
-    <w:p>
-      <w:pPr>
-        <w:pStyle w:val="a1"/>
-      </w:pPr>
-      <w:r>
-        <w:t>Обзор аналогов</w:t>
-      </w:r>
     </w:p>
     <w:p>
       <w:r>
@@ -2403,7 +2652,7 @@
       <w:pPr>
         <w:pStyle w:val="a1"/>
       </w:pPr>
-      <w:bookmarkStart w:id="6" w:name="_Toc71650805"/>
+      <w:bookmarkStart w:id="6" w:name="_Toc71816806"/>
       <w:r>
         <w:t>Анализ задачи</w:t>
       </w:r>
@@ -2413,7 +2662,7 @@
       <w:pPr>
         <w:pStyle w:val="a2"/>
       </w:pPr>
-      <w:bookmarkStart w:id="7" w:name="_Toc71650806"/>
+      <w:bookmarkStart w:id="7" w:name="_Toc71816807"/>
       <w:r>
         <w:t>Варианты использования приложения</w:t>
       </w:r>
@@ -2529,7 +2778,7 @@
       <w:pPr>
         <w:pStyle w:val="a2"/>
       </w:pPr>
-      <w:bookmarkStart w:id="8" w:name="_Toc71650807"/>
+      <w:bookmarkStart w:id="8" w:name="_Toc71816808"/>
       <w:r>
         <w:t>Взаимодействие компонентов системы</w:t>
       </w:r>
@@ -2906,7 +3155,7 @@
       <w:pPr>
         <w:pStyle w:val="a2"/>
       </w:pPr>
-      <w:bookmarkStart w:id="9" w:name="_Toc71650808"/>
+      <w:bookmarkStart w:id="9" w:name="_Toc71816809"/>
       <w:r>
         <w:t>Варианты состояния системы</w:t>
       </w:r>
@@ -2954,7 +3203,7 @@
       <w:pPr>
         <w:pStyle w:val="a2"/>
       </w:pPr>
-      <w:bookmarkStart w:id="10" w:name="_Toc71650809"/>
+      <w:bookmarkStart w:id="10" w:name="_Toc71816810"/>
       <w:r>
         <w:t>Варианты действий в системе</w:t>
       </w:r>
@@ -2996,7 +3245,7 @@
       <w:pPr>
         <w:pStyle w:val="a2"/>
       </w:pPr>
-      <w:bookmarkStart w:id="11" w:name="_Toc71650810"/>
+      <w:bookmarkStart w:id="11" w:name="_Toc71816811"/>
       <w:r>
         <w:lastRenderedPageBreak/>
         <w:t>Развертывание приложения</w:t>
@@ -3080,9 +3329,11 @@
           <w:lang w:val="en-US"/>
         </w:rPr>
       </w:pPr>
+      <w:bookmarkStart w:id="12" w:name="_Toc71816812"/>
       <w:r>
         <w:t>Диаграмма классов</w:t>
       </w:r>
+      <w:bookmarkEnd w:id="12"/>
     </w:p>
     <w:p>
       <w:r>
@@ -3092,7 +3343,30 @@
         <w:t xml:space="preserve"> 10-12</w:t>
       </w:r>
       <w:r>
-        <w:t xml:space="preserve"> и показывает основные сущности системы, их атрибуты и методы взаимодействия.</w:t>
+        <w:t xml:space="preserve"> и показывает основные сущнос</w:t>
+      </w:r>
+      <w:bookmarkStart w:id="13" w:name="_GoBack"/>
+      <w:bookmarkEnd w:id="13"/>
+      <w:r>
+        <w:t>ти системы,</w:t>
+      </w:r>
+      <w:r>
+        <w:t xml:space="preserve"> связи между ними</w:t>
+      </w:r>
+      <w:r>
+        <w:t xml:space="preserve"> </w:t>
+      </w:r>
+      <w:r>
+        <w:t xml:space="preserve">и </w:t>
+      </w:r>
+      <w:r>
+        <w:t>их атрибуты</w:t>
+      </w:r>
+      <w:r>
+        <w:t>.</w:t>
+      </w:r>
+      <w:r>
+        <w:t xml:space="preserve"> </w:t>
       </w:r>
     </w:p>
     <w:p>
@@ -3206,9 +3480,11 @@
       <w:pPr>
         <w:pStyle w:val="a2"/>
       </w:pPr>
+      <w:bookmarkStart w:id="14" w:name="_Toc71816813"/>
       <w:r>
         <w:t>Диаграмма объектов</w:t>
       </w:r>
+      <w:bookmarkEnd w:id="14"/>
     </w:p>
     <w:p>
       <w:r>
@@ -3254,7 +3530,7 @@
       <w:pPr>
         <w:pStyle w:val="a2"/>
       </w:pPr>
-      <w:bookmarkStart w:id="12" w:name="_Toc71650811"/>
+      <w:bookmarkStart w:id="15" w:name="_Toc71816814"/>
       <w:r>
         <w:rPr>
           <w:lang w:val="en-US"/>
@@ -3264,7 +3540,7 @@
       <w:r>
         <w:t>0</w:t>
       </w:r>
-      <w:bookmarkEnd w:id="12"/>
+      <w:bookmarkEnd w:id="15"/>
     </w:p>
     <w:p>
       <w:r>
@@ -6146,7 +6422,7 @@
 </file>
 
 <file path=customXml/itemProps1.xml><?xml version="1.0" encoding="utf-8"?>
-<ds:datastoreItem xmlns:ds="http://schemas.openxmlformats.org/officeDocument/2006/customXml" ds:itemID="{DB447D4C-F3AE-47F8-BDE0-F1E8E95E6EC9}">
+<ds:datastoreItem xmlns:ds="http://schemas.openxmlformats.org/officeDocument/2006/customXml" ds:itemID="{58BDBF44-DCF5-4A1A-814F-F7BB2B7E7014}">
   <ds:schemaRefs>
     <ds:schemaRef ds:uri="http://schemas.openxmlformats.org/officeDocument/2006/bibliography"/>
   </ds:schemaRefs>

</xml_diff>